<commit_message>
Salvando posiçoes de jogador e inimigo, através do menu que aparece ao apertar a tecla SPACE
</commit_message>
<xml_diff>
--- a/Relatorio/Reletorio(1).docx
+++ b/Relatorio/Reletorio(1).docx
@@ -112,93 +112,772 @@
     </w:p>
     <w:p>
       <w:pPr>
+        <w:jc w:val="left"/>
+        <w:ind w:firstLine="0"/>
+        <w:spacing w:after="0"/>
+        <w:spacing w:before="0"/>
+        <w:spacing w:line="240" w:lineRule="auto"/>
+      </w:pPr>
+      <w:r>
+        <w:rPr>
+          <w:b/>
+        </w:rPr>
+        <w:t xml:space="preserve">Resumo</w:t>
+      </w:r>
+      <w:r>
+        <w:rPr/>
+        <w:t xml:space="preserve"> </w:t>
+      </w:r>
+      <w:r>
+        <w:rPr>
+          <w:color w:val="000000"/>
+        </w:rPr>
+        <w:t xml:space="preserve">– A disciplina de Fundamentos de Programação 2 exige o desenvolvimento de um </w:t>
+      </w:r>
+      <w:r>
+        <w:rPr>
+          <w:i/>
+          <w:color w:val="000000"/>
+        </w:rPr>
+        <w:t xml:space="preserve">software</w:t>
+      </w:r>
+      <w:r>
+        <w:rPr>
+          <w:color w:val="000000"/>
+        </w:rPr>
+        <w:t xml:space="preserve">, no formato de um jogo, para fins de aprendizado de técnicas de engenharia de </w:t>
+      </w:r>
+      <w:r>
+        <w:rPr>
+          <w:i/>
+          <w:color w:val="000000"/>
+        </w:rPr>
+        <w:t xml:space="preserve">software</w:t>
+      </w:r>
+      <w:r>
+        <w:rPr>
+          <w:color w:val="000000"/>
+        </w:rPr>
+        <w:t xml:space="preserve">, particularmente de programação orientada a objetos em C++. Para tal, neste trabalho, escolheu-se o jogo Sonic Boom, onde </w:t>
+      </w:r>
+      <w:r>
+        <w:rPr>
+          <w:color w:val="000000"/>
+          <w:shd w:fill="ffffff"/>
+        </w:rPr>
+        <w:t xml:space="preserve">o jogador terá que chegar até o final da fase passando por alguns inimigos e obstáculos</w:t>
+      </w:r>
+      <w:r>
+        <w:rPr>
+          <w:color w:val="000000"/>
+        </w:rPr>
+        <w:t xml:space="preserve">. O jogo possui quatro fases que se diferenciam por dificuldades para o jogador, sendo que a última fase é onde o jogador desafia o chefão do jogo. Para o desenvolvimento do jogo foram levantados textualmente os requisitos, estabelecidos os casos de uso e elaborado uma modelagem (análise e projeto) usando recursos como Diagrama de Classes e Diagrama de Atividades em </w:t>
+      </w:r>
+      <w:r>
+        <w:rPr>
+          <w:i/>
+          <w:color w:val="000000"/>
+        </w:rPr>
+        <w:t xml:space="preserve">Unified Modeling Language</w:t>
+      </w:r>
+      <w:r>
+        <w:rPr>
+          <w:color w:val="000000"/>
+        </w:rPr>
+        <w:t xml:space="preserve"> (</w:t>
+      </w:r>
+      <w:r>
+        <w:rPr>
+          <w:i/>
+          <w:color w:val="000000"/>
+        </w:rPr>
+        <w:t xml:space="preserve">UML</w:t>
+      </w:r>
+      <w:r>
+        <w:rPr>
+          <w:color w:val="000000"/>
+        </w:rPr>
+        <w:t xml:space="preserve">). Subsequentemente, em linguagem de programação C++, realizou-se o desenvolvimento que contemplou os conceitos usuais de Orientação a Objetos, bem como alguns conceitos avançados como </w:t>
+      </w:r>
+      <w:r>
+        <w:rPr>
+          <w:lang w:val="en-US"/>
+          <w:rFonts w:ascii="Times New Roman" w:cs="Times New Roman" w:hAnsi="Times New Roman"/>
+          <w:sz w:val="24"/>
+          <w:color w:val="000000"/>
+          <w:shd w:fill="ffffff"/>
+        </w:rPr>
+        <w:t xml:space="preserve">Polimorfismo, Classe Abstrata, Gabaritos, Persistências de Objetos por Arquivos, Sobrecarga de Operadores e Standard Template Library (STL).</w:t>
+      </w:r>
+      <w:r>
+        <w:rPr>
+          <w:color w:val="000000"/>
+        </w:rPr>
+        <w:t xml:space="preserve"> Após a implementação, os testes e uso do jogo demonstraram sua funcionalidade conforme os requisitos e o projeto. Por fim, salienta-se que o projeto permitiu cumprir o objetivo de aprendizado visado.</w:t>
+      </w:r>
+    </w:p>
+    <w:p>
+      <w:pPr>
+        <w:jc w:val="both"/>
+      </w:pPr>
+    </w:p>
+    <w:p>
+      <w:pPr>
+        <w:jc w:val="both"/>
+      </w:pPr>
+      <w:r>
+        <w:rPr>
+          <w:b/>
+        </w:rPr>
+        <w:t xml:space="preserve">Palavras-chave ou Expressões-chave:</w:t>
+      </w:r>
+      <w:r>
+        <w:rPr/>
+        <w:t xml:space="preserve"> </w:t>
+      </w:r>
+      <w:r>
+        <w:rPr>
+          <w:color w:val="000000"/>
+        </w:rPr>
+        <w:t xml:space="preserve">Unified Modeling Language (UML), Programação Orientado a Objetos, Engenharia de Software.</w:t>
+      </w:r>
+    </w:p>
+    <w:p>
+      <w:pPr>
+        <w:jc w:val="both"/>
+      </w:pPr>
+    </w:p>
+    <w:p>
+      <w:pPr>
+        <w:jc w:val="both"/>
+      </w:pPr>
+      <w:r>
+        <w:rPr>
+          <w:lang w:val="en-US"/>
+          <w:b/>
+        </w:rPr>
+        <w:t xml:space="preserve">Abstract</w:t>
+      </w:r>
+      <w:r>
+        <w:rPr>
+          <w:lang w:val="en-US"/>
+        </w:rPr>
+        <w:t xml:space="preserve"> - This document shows a model for the manuscript to the academic work of </w:t>
+      </w:r>
+      <w:r>
+        <w:rPr>
+          <w:lang w:val="en-US"/>
+          <w:i/>
+        </w:rPr>
+        <w:t xml:space="preserve">Fundamentos de Programação 2</w:t>
+      </w:r>
+      <w:r>
+        <w:rPr>
+          <w:lang w:val="en-US"/>
+        </w:rPr>
+        <w:t xml:space="preserve"> as well as it presents general instructions about this academic work. With respect to the abstract contents, it must give a general explanation about the work. Precisely, the abstract must shortly present the work motivation and context, its study object (ordinarily a game), its development process, and the obtained results. An instance of abstract would be: </w:t>
+      </w:r>
+    </w:p>
+    <w:p>
+      <w:pPr>
+        <w:jc w:val="both"/>
+      </w:pPr>
+      <w:r>
+        <w:rPr>
+          <w:lang w:val="en-US"/>
+          <w:b/>
+          <w:sz w:val="28"/>
+          <w:color w:val="0000ff"/>
+        </w:rPr>
+        <w:t xml:space="preserve">. . .</w:t>
+      </w:r>
+    </w:p>
+    <w:p>
+      <w:pPr>
+        <w:jc w:val="both"/>
+      </w:pPr>
+    </w:p>
+    <w:p>
+      <w:pPr>
+        <w:jc w:val="both"/>
+      </w:pPr>
+      <w:r>
+        <w:rPr>
+          <w:lang w:val="en-US"/>
+          <w:b/>
+        </w:rPr>
+        <w:t xml:space="preserve">Key-words or Key-expressions </w:t>
+      </w:r>
+      <w:r>
+        <w:rPr>
+          <w:lang w:val="en-US"/>
+        </w:rPr>
+        <w:t xml:space="preserve">(maximum four, not exceeding three lines)</w:t>
+      </w:r>
+      <w:r>
+        <w:rPr>
+          <w:lang w:val="en-US"/>
+          <w:b/>
+        </w:rPr>
+        <w:t xml:space="preserve">:</w:t>
+      </w:r>
+      <w:r>
+        <w:rPr>
+          <w:lang w:val="en-US"/>
+        </w:rPr>
+        <w:t xml:space="preserve"> Paper Model to the Academic Work of Programming Course, Academic Work Related to C++ Implementation, Internal Rules for Work Elaboration, Examples of Elements for the Work of a Programming Course.</w:t>
+      </w:r>
+    </w:p>
+    <w:p>
+      <w:pPr>
+        <w:jc w:val="both"/>
+      </w:pPr>
+    </w:p>
+    <w:p>
+      <w:pPr>
+        <w:pStyle w:val="heading 1"/>
+        <w:jc w:val="both"/>
+      </w:pPr>
+      <w:r>
+        <w:rPr/>
+        <w:t xml:space="preserve">INTRODUÇÃO</w:t>
+      </w:r>
+    </w:p>
+    <w:p>
+      <w:pPr>
+        <w:jc w:val="both"/>
+      </w:pPr>
+    </w:p>
+    <w:p>
+      <w:pPr>
+        <w:jc w:val="both"/>
+        <w:ind w:firstLine="567"/>
+      </w:pPr>
+      <w:r>
+        <w:rPr>
+          <w:lang w:val="en-US"/>
+          <w:sz w:val="24"/>
+          <w:color w:val="000000"/>
+        </w:rPr>
+        <w:t xml:space="preserve">Est</w:t>
+      </w:r>
+      <w:r>
+        <w:rPr>
+          <w:lang w:val="en-US"/>
+          <w:sz w:val="24"/>
+          <w:color w:val="000000"/>
+        </w:rPr>
+        <w:t xml:space="preserve">e prese</w:t>
+      </w:r>
+      <w:r>
+        <w:rPr>
+          <w:lang w:val="en-US"/>
+          <w:sz w:val="24"/>
+          <w:color w:val="000000"/>
+        </w:rPr>
+        <w:t xml:space="preserve">nte </w:t>
+      </w:r>
+      <w:r>
+        <w:rPr>
+          <w:lang w:val="en-US"/>
+          <w:sz w:val="24"/>
+          <w:color w:val="000000"/>
+        </w:rPr>
+        <w:t xml:space="preserve">artigo-</w:t>
+      </w:r>
+      <w:r>
+        <w:rPr>
+          <w:lang w:val="en-US"/>
+          <w:sz w:val="24"/>
+          <w:color w:val="000000"/>
+        </w:rPr>
+        <w:t xml:space="preserve">relatório tem</w:t>
+      </w:r>
+      <w:r>
+        <w:rPr>
+          <w:lang w:val="en-US"/>
+          <w:sz w:val="24"/>
+          <w:color w:val="000000"/>
+        </w:rPr>
+        <w:t xml:space="preserve"> como </w:t>
+      </w:r>
+      <w:r>
+        <w:rPr>
+          <w:lang w:val="en-US"/>
+          <w:sz w:val="24"/>
+          <w:color w:val="000000"/>
+        </w:rPr>
+        <w:t xml:space="preserve">objetivo relatar </w:t>
+      </w:r>
+      <w:r>
+        <w:rPr>
+          <w:lang w:val="en-US"/>
+          <w:sz w:val="24"/>
+          <w:color w:val="000000"/>
+        </w:rPr>
+        <w:t xml:space="preserve">o desenvolviment</w:t>
+      </w:r>
+      <w:r>
+        <w:rPr>
+          <w:lang w:val="en-US"/>
+          <w:sz w:val="24"/>
+          <w:color w:val="000000"/>
+        </w:rPr>
+        <w:t xml:space="preserve">o de um software</w:t>
+      </w:r>
+      <w:r>
+        <w:rPr>
+          <w:lang w:val="en-US"/>
+          <w:sz w:val="24"/>
+          <w:color w:val="000000"/>
+        </w:rPr>
+        <w:t xml:space="preserve">/</w:t>
+      </w:r>
+      <w:r>
+        <w:rPr>
+          <w:lang w:val="en-US"/>
+          <w:sz w:val="24"/>
+          <w:color w:val="000000"/>
+        </w:rPr>
+        <w:t xml:space="preserve">jogo, utilizando os princinpio</w:t>
+      </w:r>
+      <w:r>
+        <w:rPr>
+          <w:lang w:val="en-US"/>
+          <w:sz w:val="24"/>
+          <w:color w:val="000000"/>
+        </w:rPr>
+        <w:t xml:space="preserve">s de Engenharia de Software</w:t>
+      </w:r>
+      <w:r>
+        <w:rPr>
+          <w:lang w:val="en-US"/>
+          <w:sz w:val="24"/>
+          <w:color w:val="000000"/>
+        </w:rPr>
+        <w:t xml:space="preserve"> e a programação orient</w:t>
+      </w:r>
+      <w:r>
+        <w:rPr>
+          <w:lang w:val="en-US"/>
+          <w:sz w:val="24"/>
+          <w:color w:val="000000"/>
+        </w:rPr>
+        <w:t xml:space="preserve">ada à objeto</w:t>
+      </w:r>
+      <w:r>
+        <w:rPr>
+          <w:lang w:val="en-US"/>
+          <w:sz w:val="24"/>
+          <w:color w:val="000000"/>
+        </w:rPr>
+        <w:t xml:space="preserve">.</w:t>
+      </w:r>
+      <w:r>
+        <w:rPr>
+          <w:lang w:val="en-US"/>
+          <w:sz w:val="24"/>
+          <w:color w:val="000000"/>
+        </w:rPr>
+        <w:t xml:space="preserve"> </w:t>
+      </w:r>
+      <w:r>
+        <w:rPr>
+          <w:lang w:val="en-US"/>
+          <w:sz w:val="24"/>
+          <w:color w:val="000000"/>
+        </w:rPr>
+        <w:t xml:space="preserve"> </w:t>
+      </w:r>
+      <w:r>
+        <w:rPr>
+          <w:lang w:val="en-US"/>
+          <w:sz w:val="24"/>
+          <w:color w:val="000000"/>
+        </w:rPr>
+        <w:t xml:space="preserve">Para </w:t>
+      </w:r>
+      <w:r>
+        <w:rPr>
+          <w:lang w:val="en-US"/>
+          <w:sz w:val="24"/>
+          <w:color w:val="000000"/>
+        </w:rPr>
+        <w:t xml:space="preserve">tal imp</w:t>
+      </w:r>
+      <w:r>
+        <w:rPr>
+          <w:lang w:val="en-US"/>
+          <w:sz w:val="24"/>
+          <w:color w:val="000000"/>
+        </w:rPr>
+        <w:t xml:space="preserve">lementou-se o jogo com a linguagem de programação C++</w:t>
+      </w:r>
+      <w:r>
+        <w:rPr>
+          <w:lang w:val="en-US"/>
+          <w:sz w:val="24"/>
+          <w:color w:val="000000"/>
+        </w:rPr>
+        <w:t xml:space="preserve"> </w:t>
+      </w:r>
+      <w:r>
+        <w:rPr>
+          <w:lang w:val="en-US"/>
+          <w:sz w:val="24"/>
+          <w:color w:val="000000"/>
+        </w:rPr>
+        <w:t xml:space="preserve">, onde todos os conceitos explicados </w:t>
+      </w:r>
+      <w:r>
+        <w:rPr>
+          <w:lang w:val="en-US"/>
+          <w:sz w:val="24"/>
+          <w:color w:val="000000"/>
+        </w:rPr>
+        <w:t xml:space="preserve">durante a disc</w:t>
+      </w:r>
+      <w:r>
+        <w:rPr>
+          <w:lang w:val="en-US"/>
+          <w:sz w:val="24"/>
+          <w:color w:val="000000"/>
+        </w:rPr>
+        <w:t xml:space="preserve">iplina de Fundamentos de Programação 2 foram utilizados.</w:t>
+      </w:r>
+      <w:r>
+        <w:rPr>
+          <w:lang w:val="en-US"/>
+          <w:sz w:val="24"/>
+          <w:color w:val="000000"/>
+        </w:rPr>
+        <w:t xml:space="preserve"> </w:t>
+      </w:r>
+    </w:p>
+    <w:p>
+      <w:pPr>
+        <w:jc w:val="both"/>
+        <w:ind w:firstLine="567"/>
+      </w:pPr>
+      <w:r>
+        <w:rPr>
+          <w:lang w:val="en-US"/>
+          <w:sz w:val="24"/>
+          <w:color w:val="000000"/>
+        </w:rPr>
+        <w:t xml:space="preserve">O objetivo de estudo deste projeto é a implementação de um jogo no estilo plataforma </w:t>
+      </w:r>
+      <w:r>
+        <w:rPr>
+          <w:lang w:val="en-US"/>
+          <w:sz w:val="24"/>
+          <w:color w:val="000000"/>
+        </w:rPr>
+        <w:t xml:space="preserve">aplicando</w:t>
+      </w:r>
+      <w:r>
+        <w:rPr>
+          <w:lang w:val="en-US"/>
+          <w:sz w:val="24"/>
+          <w:color w:val="000000"/>
+        </w:rPr>
+        <w:t xml:space="preserve">, da melhor forma possível, os conceitos de orientação à objetos</w:t>
+      </w:r>
+      <w:r>
+        <w:rPr>
+          <w:lang w:val="en-US"/>
+          <w:sz w:val="24"/>
+          <w:color w:val="000000"/>
+        </w:rPr>
+        <w:t xml:space="preserve">. O </w:t>
+      </w:r>
+      <w:r>
+        <w:rPr>
+          <w:lang w:val="en-US"/>
+          <w:sz w:val="24"/>
+          <w:color w:val="000000"/>
+        </w:rPr>
+        <w:t xml:space="preserve">jogo deve ser implementado de forma que sua programação fique desacoplada e encapsulada</w:t>
+      </w:r>
+      <w:r>
+        <w:rPr>
+          <w:lang w:val="en-US"/>
+          <w:sz w:val="24"/>
+          <w:color w:val="000000"/>
+        </w:rPr>
+        <w:t xml:space="preserve"> </w:t>
+      </w:r>
+      <w:r>
+        <w:rPr>
+          <w:lang w:val="en-US"/>
+          <w:sz w:val="24"/>
+          <w:color w:val="000000"/>
+        </w:rPr>
+        <w:t xml:space="preserve">.</w:t>
+      </w:r>
+    </w:p>
+    <w:p>
+      <w:pPr>
+        <w:jc w:val="both"/>
+        <w:ind w:firstLine="567"/>
+      </w:pPr>
+      <w:r>
+        <w:rPr>
+          <w:lang w:val="en-US"/>
+          <w:sz w:val="24"/>
+          <w:color w:val="000000"/>
+        </w:rPr>
+        <w:t xml:space="preserve">Para realização deste trabalho, baseando-se no ciclo clássico de Engenharia de Software, primeiramente foi levantado os requisitos do jogo, conforme mostra a tabela 1. Após o levantamento dos requisitos foi efetuado a modelagem do jogo utilizando os diagramas em UML, tais como Diagrama de Atividades, Diagrama de Casos e Usos e Diagrama de Classes.</w:t>
+      </w:r>
+    </w:p>
+    <w:p>
+      <w:pPr>
+        <w:jc w:val="left"/>
+        <w:ind w:firstLine="567"/>
+      </w:pPr>
+      <w:r>
+        <w:rPr>
+          <w:lang w:val="en-US"/>
+          <w:sz w:val="24"/>
+          <w:color w:val="000000"/>
+        </w:rPr>
+        <w:t xml:space="preserve">As seçõ</w:t>
+      </w:r>
+      <w:r>
+        <w:rPr>
+          <w:lang w:val="en-US"/>
+          <w:sz w:val="24"/>
+          <w:color w:val="000000"/>
+        </w:rPr>
+        <w:t xml:space="preserve">es subseq</w:t>
+      </w:r>
+      <w:r>
+        <w:rPr>
+          <w:lang w:val="en-US"/>
+          <w:sz w:val="24"/>
+          <w:color w:val="000000"/>
+        </w:rPr>
+        <w:t xml:space="preserve">u</w:t>
+      </w:r>
+      <w:r>
+        <w:rPr>
+          <w:lang w:val="en-US"/>
+          <w:sz w:val="24"/>
+          <w:color w:val="000000"/>
+        </w:rPr>
+        <w:t xml:space="preserve">entes</w:t>
+      </w:r>
+      <w:r>
+        <w:rPr>
+          <w:lang w:val="en-US"/>
+          <w:sz w:val="24"/>
+          <w:color w:val="000000"/>
+        </w:rPr>
+        <w:t xml:space="preserve"> </w:t>
+      </w:r>
+      <w:r>
+        <w:rPr>
+          <w:lang w:val="en-US"/>
+          <w:sz w:val="24"/>
+          <w:color w:val="000000"/>
+        </w:rPr>
+        <w:t xml:space="preserve">explica</w:t>
+      </w:r>
+      <w:r>
+        <w:rPr>
+          <w:lang w:val="en-US"/>
+          <w:sz w:val="24"/>
+          <w:color w:val="000000"/>
+        </w:rPr>
+        <w:t xml:space="preserve">m</w:t>
+      </w:r>
+      <w:r>
+        <w:rPr>
+          <w:lang w:val="en-US"/>
+          <w:sz w:val="24"/>
+          <w:color w:val="000000"/>
+        </w:rPr>
+        <w:t xml:space="preserve"> como </w:t>
+      </w:r>
+      <w:r>
+        <w:rPr>
+          <w:lang w:val="en-US"/>
+          <w:sz w:val="24"/>
+          <w:color w:val="000000"/>
+        </w:rPr>
+        <w:t xml:space="preserve">é o</w:t>
+      </w:r>
+      <w:r>
+        <w:rPr>
+          <w:lang w:val="en-US"/>
+          <w:sz w:val="24"/>
+          <w:color w:val="000000"/>
+        </w:rPr>
+        <w:t xml:space="preserve"> funcionamento </w:t>
+      </w:r>
+      <w:r>
+        <w:rPr>
+          <w:lang w:val="en-US"/>
+          <w:sz w:val="24"/>
+          <w:color w:val="000000"/>
+        </w:rPr>
+        <w:t xml:space="preserve">do</w:t>
+      </w:r>
+      <w:r>
+        <w:rPr>
+          <w:lang w:val="en-US"/>
+          <w:sz w:val="24"/>
+          <w:color w:val="000000"/>
+        </w:rPr>
+        <w:t xml:space="preserve"> jogo em si</w:t>
+      </w:r>
+      <w:r>
+        <w:rPr>
+          <w:lang w:val="en-US"/>
+          <w:sz w:val="24"/>
+          <w:color w:val="000000"/>
+        </w:rPr>
+        <w:t xml:space="preserve">, </w:t>
+      </w:r>
+      <w:r>
+        <w:rPr>
+          <w:lang w:val="en-US"/>
+          <w:sz w:val="24"/>
+          <w:color w:val="000000"/>
+        </w:rPr>
+        <w:t xml:space="preserve">como </w:t>
+      </w:r>
+      <w:r>
+        <w:rPr>
+          <w:lang w:val="en-US"/>
+          <w:sz w:val="24"/>
+          <w:color w:val="000000"/>
+        </w:rPr>
+        <w:t xml:space="preserve">se</w:t>
+      </w:r>
+      <w:r>
+        <w:rPr>
+          <w:lang w:val="en-US"/>
+          <w:sz w:val="24"/>
+          <w:color w:val="000000"/>
+        </w:rPr>
+        <w:t xml:space="preserve">ria sua implementação </w:t>
+      </w:r>
+      <w:r>
+        <w:rPr>
+          <w:lang w:val="en-US"/>
+          <w:sz w:val="24"/>
+          <w:color w:val="000000"/>
+        </w:rPr>
+        <w:t xml:space="preserve">na versão procidemental</w:t>
+      </w:r>
+      <w:r>
+        <w:rPr>
+          <w:lang w:val="en-US"/>
+          <w:sz w:val="24"/>
+          <w:color w:val="000000"/>
+        </w:rPr>
+        <w:t xml:space="preserve"> e</w:t>
+      </w:r>
+      <w:r>
+        <w:rPr>
+          <w:lang w:val="en-US"/>
+          <w:sz w:val="24"/>
+          <w:color w:val="000000"/>
+        </w:rPr>
+        <w:t xml:space="preserve"> </w:t>
+      </w:r>
+      <w:r>
+        <w:rPr>
+          <w:lang w:val="en-US"/>
+          <w:sz w:val="24"/>
+          <w:color w:val="000000"/>
+        </w:rPr>
+        <w:t xml:space="preserve">na versão </w:t>
+      </w:r>
+      <w:r>
+        <w:rPr>
+          <w:lang w:val="en-US"/>
+          <w:sz w:val="24"/>
+          <w:color w:val="000000"/>
+        </w:rPr>
+        <w:t xml:space="preserve">orientada a objeto</w:t>
+      </w:r>
+      <w:r>
+        <w:rPr>
+          <w:lang w:val="en-US"/>
+          <w:sz w:val="24"/>
+          <w:color w:val="000000"/>
+        </w:rPr>
+        <w:t xml:space="preserve">,</w:t>
+      </w:r>
+      <w:r>
+        <w:rPr>
+          <w:lang w:val="en-US"/>
+          <w:sz w:val="24"/>
+          <w:color w:val="000000"/>
+        </w:rPr>
+        <w:t xml:space="preserve"> </w:t>
+      </w:r>
+      <w:r>
+        <w:rPr>
+          <w:lang w:val="en-US"/>
+          <w:sz w:val="24"/>
+          <w:color w:val="000000"/>
+        </w:rPr>
+        <w:t xml:space="preserve">comparando os dois tipos de implementação.</w:t>
+      </w:r>
+    </w:p>
+    <w:p>
+      <w:pPr>
+        <w:jc w:val="both"/>
+        <w:ind w:firstLine="567"/>
+      </w:pPr>
+    </w:p>
+    <w:p>
+      <w:pPr>
+        <w:pStyle w:val="heading 1"/>
+        <w:jc w:val="both"/>
+      </w:pPr>
+      <w:r>
+        <w:rPr/>
+        <w:t xml:space="preserve">EXPLICAÇÃO DO JOGO EM SI</w:t>
+      </w:r>
+    </w:p>
+    <w:p>
+      <w:pPr>
+        <w:jc w:val="both"/>
+      </w:pPr>
+    </w:p>
+    <w:p>
+      <w:pPr>
+        <w:pStyle w:val="Normal (Web)"/>
         <w:widowControl w:val="on"/>
         <w:jc w:val="left"/>
         <w:ind w:firstLine="0"/>
         <w:spacing w:after="0"/>
         <w:spacing w:before="0"/>
         <w:spacing w:line="240" w:lineRule="auto"/>
-      </w:pPr>
-      <w:r>
-        <w:rPr>
-          <w:b/>
-        </w:rPr>
-        <w:t xml:space="preserve">Resumo</w:t>
-      </w:r>
-      <w:r>
-        <w:rPr/>
-        <w:t xml:space="preserve"> </w:t>
-      </w:r>
-      <w:r>
-        <w:rPr>
-          <w:color w:val="000000"/>
-        </w:rPr>
-        <w:t xml:space="preserve">– A disciplina de Fundamentos de Programação 2 exige o desenvolvimento de um </w:t>
-      </w:r>
-      <w:r>
-        <w:rPr>
-          <w:i/>
-          <w:color w:val="000000"/>
-        </w:rPr>
-        <w:t xml:space="preserve">software</w:t>
-      </w:r>
-      <w:r>
-        <w:rPr>
-          <w:color w:val="000000"/>
-        </w:rPr>
-        <w:t xml:space="preserve">, no formato de um jogo, para fins de aprendizado de técnicas de engenharia de </w:t>
-      </w:r>
-      <w:r>
-        <w:rPr>
-          <w:i/>
-          <w:color w:val="000000"/>
-        </w:rPr>
-        <w:t xml:space="preserve">software</w:t>
-      </w:r>
-      <w:r>
-        <w:rPr>
-          <w:color w:val="000000"/>
-        </w:rPr>
-        <w:t xml:space="preserve">, particularmente de programação orientada a objetos em C++. Para tal, neste trabalho, escolheu-se o jogo Sonic Boom, onde </w:t>
-      </w:r>
-      <w:r>
-        <w:rPr>
-          <w:color w:val="000000"/>
+        <w:shd w:fill="ffffff"/>
+      </w:pPr>
+      <w:r>
+        <w:rPr>
           <w:shd w:fill="ffffff"/>
         </w:rPr>
-        <w:t xml:space="preserve">o jogador terá que chegar até o final da fase passando por alguns inimigos e obstáculos</w:t>
-      </w:r>
-      <w:r>
-        <w:rPr>
-          <w:color w:val="000000"/>
-        </w:rPr>
-        <w:t xml:space="preserve">. O jogo possui quatro fases que se diferenciam por dificuldades para o jogador, sendo que a última fase é onde o jogador desafia o chefão do jogo. Para o desenvolvimento do jogo foram levantados textualmente os requisitos, estabelecidos os casos de uso e elaborado uma modelagem (análise e projeto) usando recursos como Diagrama de Classes e Diagrama de Atividades em </w:t>
-      </w:r>
-      <w:r>
-        <w:rPr>
-          <w:i/>
-          <w:color w:val="000000"/>
-        </w:rPr>
-        <w:t xml:space="preserve">Unified Modeling Language</w:t>
-      </w:r>
-      <w:r>
-        <w:rPr>
-          <w:color w:val="000000"/>
-        </w:rPr>
-        <w:t xml:space="preserve"> (</w:t>
-      </w:r>
-      <w:r>
-        <w:rPr>
-          <w:i/>
-          <w:color w:val="000000"/>
-        </w:rPr>
-        <w:t xml:space="preserve">UML</w:t>
-      </w:r>
-      <w:r>
-        <w:rPr>
-          <w:color w:val="000000"/>
-        </w:rPr>
-        <w:t xml:space="preserve">). Subsequentemente, em linguagem de programação C++, realizou-se o desenvolvimento que contemplou os conceitos usuais de Orientação a Objetos, bem como alguns conceitos avançados como </w:t>
+        <w:t xml:space="preserve">Sonic Boom é um jogo de plataforma em deslocação lateral (2D), cuja jogabilidade centra-se na capacidade de Sonic correr em alta velocidade através de níveis que incorporam </w:t>
+      </w:r>
+      <w:r>
+        <w:rPr>
+          <w:color w:val="ff0000"/>
+          <w:shd w:fill="ffffff"/>
+        </w:rPr>
+        <w:t xml:space="preserve">molas, quedas altas e loops verticais.</w:t>
+      </w:r>
+      <w:r>
+        <w:rPr>
+          <w:shd w:fill="ffffff"/>
+        </w:rPr>
+        <w:t xml:space="preserve"> Os níveis têm perigos na forma de robots (inimigos), dentro dos quais o Dr. Robotnik aprisionou animais. Destruir um robot liberta o animal dentro dele, mas tal não é necessário para completar o jogo. O jogador deve evitar filas de espinhos afiados, cair em poços sem fundo, ser esmagado por paredes e plataformas movediças e a morte por afogamento.</w:t>
       </w:r>
       <w:r>
         <w:rPr>
@@ -208,1316 +887,14 @@
           <w:color w:val="000000"/>
           <w:shd w:fill="ffffff"/>
         </w:rPr>
-        <w:t xml:space="preserve">Polimorfismo, Classe Abstrata, Gabaritos, Persistências de Objetos por Arquivos</w:t>
-      </w:r>
-      <w:r>
-        <w:rPr>
-          <w:lang w:val="en-US"/>
-          <w:rFonts w:ascii="Times New Roman" w:cs="Times New Roman" w:hAnsi="Times New Roman"/>
-          <w:sz w:val="24"/>
-          <w:color w:val="000000"/>
+        <w:t xml:space="preserve"> O principal ataque de Sonic é a sua própria rotação que, quando se enrola, fica como uma bola e gira rapidamente causando danos aos inimigos.</w:t>
+      </w:r>
+      <w:r>
+        <w:rPr>
           <w:shd w:fill="ffffff"/>
         </w:rPr>
-        <w:t xml:space="preserve">, Sobrecarga de Operadores e Standard Template Library (STL).</w:t>
-      </w:r>
-      <w:r>
-        <w:rPr>
-          <w:color w:val="000000"/>
-        </w:rPr>
-        <w:t xml:space="preserve"> Após a implementação, os testes e uso do jogo demonstraram sua funcionalidade conforme os requisitos e o projeto. Por fim, salienta-se que o projeto permitiu cumprir o objetivo de aprendizado visado.</w:t>
-      </w:r>
-    </w:p>
-    <w:p>
-      <w:pPr>
-        <w:jc w:val="both"/>
-      </w:pPr>
-    </w:p>
-    <w:p>
-      <w:pPr>
-        <w:jc w:val="both"/>
-      </w:pPr>
-      <w:r>
-        <w:rPr>
-          <w:b/>
-        </w:rPr>
-        <w:t xml:space="preserve">Palavras-chave ou Expressões-chave:</w:t>
-      </w:r>
-      <w:r>
-        <w:rPr/>
-        <w:t xml:space="preserve"> </w:t>
-      </w:r>
-      <w:r>
-        <w:rPr>
-          <w:color w:val="000000"/>
-        </w:rPr>
-        <w:t xml:space="preserve">Unified Modeling Language (UML), Programação Orientado a Objetos, Engenharia de Software.</w:t>
-      </w:r>
-    </w:p>
-    <w:p>
-      <w:pPr>
-        <w:jc w:val="both"/>
-      </w:pPr>
-    </w:p>
-    <w:p>
-      <w:pPr>
-        <w:jc w:val="both"/>
-      </w:pPr>
-      <w:r>
-        <w:rPr>
-          <w:lang w:val="en-US"/>
-          <w:b/>
-        </w:rPr>
-        <w:t xml:space="preserve">Abstract</w:t>
-      </w:r>
-      <w:r>
-        <w:rPr>
-          <w:lang w:val="en-US"/>
-        </w:rPr>
-        <w:t xml:space="preserve"> - This document shows a model for the manuscript to the academic work of </w:t>
-      </w:r>
-      <w:r>
-        <w:rPr>
-          <w:lang w:val="en-US"/>
-          <w:i/>
-        </w:rPr>
-        <w:t xml:space="preserve">Fundamentos de Programação 2</w:t>
-      </w:r>
-      <w:r>
-        <w:rPr>
-          <w:lang w:val="en-US"/>
-        </w:rPr>
-        <w:t xml:space="preserve"> as well as it presents general instructions about this academic work. With respect to the abstract contents, it must give a general explanation about the work. Precisely, the abstract must shortly present the work motivation and context, its study object (ordinarily a game), its development process, and the obtained results. An instance of abstract would be: </w:t>
-      </w:r>
-    </w:p>
-    <w:p>
-      <w:pPr>
-        <w:jc w:val="both"/>
-      </w:pPr>
-      <w:r>
-        <w:rPr>
-          <w:lang w:val="en-US"/>
-          <w:b/>
-          <w:sz w:val="28"/>
-          <w:color w:val="0000ff"/>
-        </w:rPr>
-        <w:t xml:space="preserve">. . .</w:t>
-      </w:r>
-    </w:p>
-    <w:p>
-      <w:pPr>
-        <w:jc w:val="both"/>
-      </w:pPr>
-    </w:p>
-    <w:p>
-      <w:pPr>
-        <w:jc w:val="both"/>
-      </w:pPr>
-      <w:r>
-        <w:rPr>
-          <w:lang w:val="en-US"/>
-          <w:b/>
-        </w:rPr>
-        <w:t xml:space="preserve">Key-words or Key-expressions </w:t>
-      </w:r>
-      <w:r>
-        <w:rPr>
-          <w:lang w:val="en-US"/>
-        </w:rPr>
-        <w:t xml:space="preserve">(maximum four, not exceeding three lines)</w:t>
-      </w:r>
-      <w:r>
-        <w:rPr>
-          <w:lang w:val="en-US"/>
-          <w:b/>
-        </w:rPr>
-        <w:t xml:space="preserve">:</w:t>
-      </w:r>
-      <w:r>
-        <w:rPr>
-          <w:lang w:val="en-US"/>
-        </w:rPr>
-        <w:t xml:space="preserve"> Paper Model to the Academic Work of Programming Course, Academic Work Related to C++ Implementation, Internal Rules for Work Elaboration, Examples of Elements for the Work of a Programming Course.</w:t>
-      </w:r>
-    </w:p>
-    <w:p>
-      <w:pPr>
-        <w:jc w:val="both"/>
-      </w:pPr>
-    </w:p>
-    <w:p>
-      <w:pPr>
-        <w:pStyle w:val="heading 1"/>
-        <w:jc w:val="both"/>
-      </w:pPr>
-      <w:r>
-        <w:rPr/>
-        <w:t xml:space="preserve">INTRODUÇÃO</w:t>
-      </w:r>
-    </w:p>
-    <w:p>
-      <w:pPr>
-        <w:jc w:val="both"/>
-      </w:pPr>
-    </w:p>
-    <w:p>
-      <w:pPr>
-        <w:jc w:val="both"/>
-        <w:ind w:firstLine="567"/>
-      </w:pPr>
-      <w:r>
-        <w:rPr>
-          <w:sz w:val="24"/>
-          <w:color w:val="002060"/>
-        </w:rPr>
-        <w:t xml:space="preserve">Este trabalhado é proposto visando ampliar a aplicação dos conceitos aprendidos em classe </w:t>
-      </w:r>
-      <w:r>
-        <w:rPr>
-          <w:sz w:val="24"/>
-          <w:color w:val="002060"/>
-        </w:rPr>
-        <w:t xml:space="preserve">.O</w:t>
-      </w:r>
-      <w:r>
-        <w:rPr>
-          <w:sz w:val="24"/>
-          <w:color w:val="002060"/>
-        </w:rPr>
-        <w:t xml:space="preserve"> </w:t>
-      </w:r>
-      <w:r>
-        <w:rPr>
-          <w:i/>
-          <w:sz w:val="24"/>
-          <w:color w:val="002060"/>
-        </w:rPr>
-        <w:t xml:space="preserve">software</w:t>
-      </w:r>
-      <w:r>
-        <w:rPr>
-          <w:sz w:val="24"/>
-          <w:color w:val="002060"/>
-        </w:rPr>
-        <w:t xml:space="preserve">/jogo escolhido para ser implementado deve ter complexidade tal que permita </w:t>
-      </w:r>
-      <w:r>
-        <w:rPr>
-          <w:lang w:val="en-US"/>
-          <w:sz w:val="24"/>
-          <w:color w:val="002060"/>
-        </w:rPr>
-        <w:t xml:space="preserve">utilizar diversos recursos da linguagem, sobretudo os ensinados em classe, portanto, deve-se conversar com o Professor da disciplina para verificar se o jogo escolhido se faz ou continua apropriado (caso alguém ainda não o tenha feito...). Não obstante, no decorrer deste documento são apresentados os requisitos mínimos solicitados para cada jogo.</w:t>
-      </w:r>
-    </w:p>
-    <w:p>
-      <w:pPr>
-        <w:jc w:val="both"/>
-        <w:ind w:firstLine="567"/>
-      </w:pPr>
-      <w:r>
-        <w:rPr>
-          <w:lang w:val="en-US"/>
-          <w:sz w:val="24"/>
-          <w:color w:val="002060"/>
-        </w:rPr>
-        <w:t xml:space="preserve">Uma vez escolhido e implementado o jogo, este será expresso em um documento escrito. O documento será entregue no dia da apresentação do trabalho, conforme combinado em classe e especificado no documento de planejamento da disciplina. Tanto a apresentação do desenvolvimento (levantamento de requisitos, modelagem e implementação) do jogo, quanto o documento escrito serão avaliados, permitindo compor uma nota para o trabalho. Bem entendido que o desenvolvimento será avaliado inclusive por meio do acompanhamento do desenvolvimento que se dá pelas duas Atividades Práticas Supervisionadas (APS) e igualmente por demais interações para com o Professor que devem ser solicitadas pelos discentes (i.e. alunos).</w:t>
-      </w:r>
-    </w:p>
-    <w:p>
-      <w:pPr>
-        <w:jc w:val="both"/>
-        <w:ind w:firstLine="567"/>
-      </w:pPr>
-      <w:r>
-        <w:rPr>
-          <w:lang w:val="en-US"/>
-          <w:sz w:val="24"/>
-          <w:color w:val="002060"/>
-        </w:rPr>
-        <w:t xml:space="preserve">Quanto ao trabalho escrito, este deve conter um conjunto de elementos segundo um modelo dado, o qual é detalhado nas seções subsequente deste presente documento. Justamente e</w:t>
-      </w:r>
-      <w:r>
-        <w:rPr>
-          <w:sz w:val="24"/>
-          <w:color w:val="002060"/>
-        </w:rPr>
-        <w:t xml:space="preserve">sse modelo tem por finalidade padronizar o trabalho escrito a ser apresentado na disciplina de Fundamentos de Programação 2 do DAELN/UTFPR. Os trabalhos apresentados que não sigam o padrão aqui apresentado poderão, a critério do Professor, ser penalizados e (no limite) até rejeitados. Idem para trabalhos não escritos corretamente.</w:t>
-      </w:r>
-    </w:p>
-    <w:p>
-      <w:pPr>
-        <w:jc w:val="both"/>
-      </w:pPr>
-      <w:r>
-        <w:rPr>
-          <w:sz w:val="24"/>
-          <w:color w:val="002060"/>
-        </w:rPr>
-        <w:t xml:space="preserve">	Os trabalhos </w:t>
-      </w:r>
-      <w:r>
-        <w:rPr>
-          <w:b/>
-          <w:sz w:val="24"/>
-          <w:color w:val="002060"/>
-        </w:rPr>
-        <w:t xml:space="preserve">não</w:t>
-      </w:r>
-      <w:r>
-        <w:rPr>
-          <w:sz w:val="24"/>
-          <w:color w:val="002060"/>
-        </w:rPr>
-        <w:t xml:space="preserve"> poderão ser entregues ao Professor de maneira impressa (nem mesmo se usar frente e verso). Assim sendo, apenas a versão digital será aceita. Na verdade, é necessário enviar o trabalho escrito em formato digital </w:t>
-      </w:r>
-      <w:r>
-        <w:rPr>
-          <w:b/>
-          <w:i/>
-          <w:sz w:val="24"/>
-          <w:color w:val="002060"/>
-        </w:rPr>
-        <w:t xml:space="preserve">.doc </w:t>
-      </w:r>
-      <w:r>
-        <w:rPr>
-          <w:b/>
-          <w:sz w:val="24"/>
-          <w:color w:val="002060"/>
-        </w:rPr>
-        <w:t xml:space="preserve">e </w:t>
-      </w:r>
-      <w:r>
-        <w:rPr>
-          <w:b/>
-          <w:i/>
-          <w:sz w:val="24"/>
-          <w:color w:val="002060"/>
-        </w:rPr>
-        <w:t xml:space="preserve">.pdf</w:t>
-      </w:r>
-      <w:r>
-        <w:rPr>
-          <w:sz w:val="24"/>
-          <w:color w:val="002060"/>
-        </w:rPr>
-        <w:t xml:space="preserve"> para o </w:t>
-      </w:r>
-      <w:r>
-        <w:rPr>
-          <w:i/>
-          <w:sz w:val="24"/>
-          <w:color w:val="002060"/>
-        </w:rPr>
-        <w:t xml:space="preserve">e-mail</w:t>
-      </w:r>
-      <w:r>
-        <w:rPr>
-          <w:sz w:val="24"/>
-          <w:color w:val="002060"/>
-        </w:rPr>
-        <w:t xml:space="preserve"> do Professor (</w:t>
-      </w:r>
-      <w:r>
-        <w:rPr>
-          <w:i/>
-          <w:sz w:val="24"/>
-          <w:color w:val="002060"/>
-        </w:rPr>
-        <w:t xml:space="preserve">jeansimao</w:t>
-      </w:r>
-      <w:r>
-        <w:rPr>
-          <w:sz w:val="24"/>
-          <w:color w:val="002060"/>
-        </w:rPr>
-        <w:t xml:space="preserve"> ‘arroba’ </w:t>
-      </w:r>
-      <w:r>
-        <w:rPr>
-          <w:i/>
-          <w:sz w:val="24"/>
-          <w:color w:val="002060"/>
-        </w:rPr>
-        <w:t xml:space="preserve">utfpr.edu.br</w:t>
-      </w:r>
-      <w:r>
-        <w:rPr>
-          <w:sz w:val="24"/>
-          <w:color w:val="002060"/>
-        </w:rPr>
-        <w:t xml:space="preserve">). Também é necessário enviar as implementações respectivas, diagramas de projeto e demais materiais de suporte. Para tal, podem-se utilizar sítios seguros de compartilhamento de arquivos, preferencialmente o Dropbox. Outrossim, os diagramas sim deverão ser entregues de maneira impressa, além de maneira digital, particularmente o Diagrama de Classes em </w:t>
-      </w:r>
-      <w:r>
-        <w:rPr>
-          <w:i/>
-          <w:sz w:val="24"/>
-          <w:color w:val="002060"/>
-        </w:rPr>
-        <w:t xml:space="preserve">UML</w:t>
-      </w:r>
-      <w:r>
-        <w:rPr>
-          <w:sz w:val="24"/>
-          <w:color w:val="002060"/>
-        </w:rPr>
-        <w:t xml:space="preserve">.</w:t>
-      </w:r>
-    </w:p>
-    <w:p>
-      <w:pPr>
-        <w:pStyle w:val="Body Text 3"/>
-      </w:pPr>
-      <w:r>
-        <w:rPr>
-          <w:color w:val="002060"/>
-        </w:rPr>
-        <w:t xml:space="preserve">	</w:t>
-      </w:r>
-    </w:p>
-    <w:p>
-      <w:pPr>
-        <w:pStyle w:val="Body Text 3"/>
-        <w:ind w:firstLine="567"/>
-      </w:pPr>
-      <w:r>
-        <w:rPr>
-          <w:color w:val="002060"/>
-        </w:rPr>
-        <w:t xml:space="preserve">Quanto à introdução em si, mais precisamente, ela deve apresentar quatro parágrafos contento: </w:t>
-      </w:r>
-    </w:p>
-    <w:p>
-      <w:pPr>
-        <w:pStyle w:val="Body Text 3"/>
-      </w:pPr>
-      <w:r>
-        <w:rPr>
-          <w:color w:val="002060"/>
-        </w:rPr>
-        <w:t xml:space="preserve">(1) em que contexto (</w:t>
-      </w:r>
-      <w:r>
-        <w:rPr>
-          <w:i/>
-          <w:color w:val="002060"/>
-        </w:rPr>
-        <w:t xml:space="preserve">i.e.</w:t>
-      </w:r>
-      <w:r>
-        <w:rPr>
-          <w:color w:val="002060"/>
-        </w:rPr>
-        <w:t xml:space="preserve"> disciplina de Fundamentos de Programação 2) este trabalho se dá e qual é o objetivo de tal realização; </w:t>
-      </w:r>
-    </w:p>
-    <w:p>
-      <w:pPr>
-        <w:pStyle w:val="Body Text 3"/>
-      </w:pPr>
-      <w:r>
-        <w:rPr>
-          <w:color w:val="002060"/>
-        </w:rPr>
-        <w:t xml:space="preserve">(2) qual é o objeto de estudo e da implementação do trabalho (</w:t>
-      </w:r>
-      <w:r>
-        <w:rPr>
-          <w:i/>
-          <w:color w:val="002060"/>
-        </w:rPr>
-        <w:t xml:space="preserve">i.e.</w:t>
-      </w:r>
-      <w:r>
-        <w:rPr>
-          <w:color w:val="002060"/>
-        </w:rPr>
-        <w:t xml:space="preserve"> jogo ou outro sistema escolhido e acordado previamente com o Professor); </w:t>
-      </w:r>
-    </w:p>
-    <w:p>
-      <w:pPr>
-        <w:pStyle w:val="Body Text 3"/>
-      </w:pPr>
-      <w:r>
-        <w:rPr>
-          <w:color w:val="002060"/>
-        </w:rPr>
-        <w:t xml:space="preserve">(3) o método utilizado que em suma é ciclo clássico de Engenharia de </w:t>
-      </w:r>
-      <w:r>
-        <w:rPr>
-          <w:i/>
-          <w:color w:val="002060"/>
-        </w:rPr>
-        <w:t xml:space="preserve">Software</w:t>
-      </w:r>
-      <w:r>
-        <w:rPr>
-          <w:color w:val="002060"/>
-        </w:rPr>
-        <w:t xml:space="preserve"> de forma simplificada (i.e. definição dos requisitos, modelagem-projeto via diagramas em </w:t>
-      </w:r>
-      <w:r>
-        <w:rPr>
-          <w:i/>
-          <w:color w:val="002060"/>
-        </w:rPr>
-        <w:t xml:space="preserve">UML</w:t>
-      </w:r>
-      <w:r>
-        <w:rPr>
-          <w:color w:val="002060"/>
-        </w:rPr>
-        <w:t xml:space="preserve">, implementação em C++ orientado a objetos e testes pelo uso do </w:t>
-      </w:r>
-      <w:r>
-        <w:rPr>
-          <w:i/>
-          <w:color w:val="002060"/>
-        </w:rPr>
-        <w:t xml:space="preserve">software</w:t>
-      </w:r>
-      <w:r>
-        <w:rPr>
-          <w:color w:val="002060"/>
-        </w:rPr>
-        <w:t xml:space="preserve">); e </w:t>
-      </w:r>
-    </w:p>
-    <w:p>
-      <w:pPr>
-        <w:pStyle w:val="Body Text 3"/>
-      </w:pPr>
-      <w:r>
-        <w:rPr>
-          <w:color w:val="002060"/>
-        </w:rPr>
-        <w:t xml:space="preserve">(4) introdução às seções subseqüentes.</w:t>
-      </w:r>
-    </w:p>
-    <w:p>
-      <w:pPr>
-        <w:jc w:val="both"/>
-      </w:pPr>
-      <w:r>
-        <w:rPr>
-          <w:sz w:val="24"/>
-          <w:color w:val="002060"/>
-        </w:rPr>
-        <w:t xml:space="preserve">	</w:t>
-      </w:r>
-    </w:p>
-    <w:p>
-      <w:pPr>
-        <w:jc w:val="both"/>
-        <w:ind w:firstLine="567"/>
-      </w:pPr>
-      <w:r>
-        <w:rPr>
-          <w:sz w:val="24"/>
-          <w:color w:val="002060"/>
-        </w:rPr>
-        <w:t xml:space="preserve">Uma vez explicado o necessário à introdução em si, este presente documento-modelo de artigo-relatório apresenta demais seções necessárias </w:t>
-      </w:r>
-      <w:r>
-        <w:rPr>
-          <w:lang w:val="en-US"/>
-          <w:sz w:val="24"/>
-          <w:color w:val="002060"/>
-        </w:rPr>
-        <w:t xml:space="preserve">(mas não limitantes) que o trabalho deve conter, bem como seus conteúdos. Estas indicações de conteúdos mostram o que se faz necessário contemplar em cada seção, além de explicar alguns itens de formatação de elementos contemplados.</w:t>
-      </w:r>
-    </w:p>
-    <w:p>
-      <w:pPr>
-        <w:jc w:val="both"/>
-        <w:ind w:firstLine="567"/>
-      </w:pPr>
-    </w:p>
-    <w:p>
-      <w:pPr>
-        <w:jc w:val="both"/>
-        <w:ind w:firstLine="567"/>
-      </w:pPr>
-      <w:r>
-        <w:rPr>
-          <w:lang w:val="en-US"/>
-          <w:sz w:val="24"/>
-          <w:color w:val="000000"/>
-        </w:rPr>
-        <w:t xml:space="preserve">Est</w:t>
-      </w:r>
-      <w:r>
-        <w:rPr>
-          <w:lang w:val="en-US"/>
-          <w:sz w:val="24"/>
-          <w:color w:val="000000"/>
-        </w:rPr>
-        <w:t xml:space="preserve">e relatório </w:t>
-      </w:r>
-      <w:r>
-        <w:rPr>
-          <w:lang w:val="en-US"/>
-          <w:sz w:val="24"/>
-          <w:color w:val="000000"/>
-        </w:rPr>
-        <w:t xml:space="preserve">tem o obejtivo de rela</w:t>
-      </w:r>
-      <w:r>
-        <w:rPr>
-          <w:lang w:val="en-US"/>
-          <w:sz w:val="24"/>
-          <w:color w:val="000000"/>
-        </w:rPr>
-        <w:t xml:space="preserve">tar o desenvolvimento de um jogo</w:t>
-      </w:r>
-      <w:r>
-        <w:rPr>
-          <w:lang w:val="en-US"/>
-          <w:sz w:val="24"/>
-          <w:color w:val="000000"/>
-        </w:rPr>
-        <w:t xml:space="preserve">, utilizando os princ</w:t>
-      </w:r>
-      <w:r>
-        <w:rPr>
-          <w:lang w:val="en-US"/>
-          <w:sz w:val="24"/>
-          <w:color w:val="000000"/>
-        </w:rPr>
-        <w:t xml:space="preserve">ípios de </w:t>
-      </w:r>
-      <w:r>
-        <w:rPr>
-          <w:lang w:val="en-US"/>
-          <w:sz w:val="24"/>
-          <w:color w:val="000000"/>
-        </w:rPr>
-        <w:t xml:space="preserve">E</w:t>
-      </w:r>
-      <w:r>
-        <w:rPr>
-          <w:lang w:val="en-US"/>
-          <w:sz w:val="24"/>
-          <w:color w:val="000000"/>
-        </w:rPr>
-        <w:t xml:space="preserve">ng</w:t>
-      </w:r>
-      <w:r>
-        <w:rPr>
-          <w:lang w:val="en-US"/>
-          <w:sz w:val="24"/>
-          <w:color w:val="000000"/>
-        </w:rPr>
-        <w:t xml:space="preserve">enha</w:t>
-      </w:r>
-      <w:r>
-        <w:rPr>
-          <w:lang w:val="en-US"/>
-          <w:sz w:val="24"/>
-          <w:color w:val="000000"/>
-        </w:rPr>
-        <w:t xml:space="preserve">ria de </w:t>
-      </w:r>
-      <w:r>
-        <w:rPr>
-          <w:lang w:val="en-US"/>
-          <w:sz w:val="24"/>
-          <w:color w:val="000000"/>
-        </w:rPr>
-        <w:t xml:space="preserve">S</w:t>
-      </w:r>
-      <w:r>
-        <w:rPr>
-          <w:lang w:val="en-US"/>
-          <w:sz w:val="24"/>
-          <w:color w:val="000000"/>
-        </w:rPr>
-        <w:t xml:space="preserve">oft</w:t>
-      </w:r>
-      <w:r>
-        <w:rPr>
-          <w:lang w:val="en-US"/>
-          <w:sz w:val="24"/>
-          <w:color w:val="000000"/>
-        </w:rPr>
-        <w:t xml:space="preserve">ware.</w:t>
-      </w:r>
-      <w:r>
-        <w:rPr>
-          <w:lang w:val="en-US"/>
-          <w:sz w:val="24"/>
-          <w:color w:val="000000"/>
-        </w:rPr>
-        <w:t xml:space="preserve"> </w:t>
-      </w:r>
-      <w:r>
-        <w:rPr>
-          <w:lang w:val="en-US"/>
-          <w:sz w:val="24"/>
-          <w:color w:val="000000"/>
-        </w:rPr>
-        <w:t xml:space="preserve">Para tal implementou-se o jogo utilizando a linguagem de programação C++. Este projeto está diretamente envolvido com a disciplina de Fundamentos de Programação 2 que visa a programação</w:t>
-      </w:r>
-      <w:r>
-        <w:rPr>
-          <w:lang w:val="en-US"/>
-          <w:sz w:val="24"/>
-          <w:color w:val="000000"/>
-        </w:rPr>
-        <w:t xml:space="preserve"> em</w:t>
-      </w:r>
-      <w:r>
-        <w:rPr>
-          <w:lang w:val="en-US"/>
-          <w:sz w:val="24"/>
-          <w:color w:val="000000"/>
-        </w:rPr>
-        <w:t xml:space="preserve"> </w:t>
-      </w:r>
-      <w:r>
-        <w:rPr>
-          <w:lang w:val="en-US"/>
-          <w:sz w:val="24"/>
-          <w:color w:val="000000"/>
-        </w:rPr>
-        <w:t xml:space="preserve">utilizando os conceitos de Orientação a Objetos.</w:t>
-      </w:r>
-    </w:p>
-    <w:p>
-      <w:pPr>
-        <w:jc w:val="both"/>
-        <w:ind w:firstLine="567"/>
-      </w:pPr>
-      <w:r>
-        <w:rPr>
-          <w:lang w:val="en-US"/>
-          <w:sz w:val="24"/>
-          <w:color w:val="000000"/>
-        </w:rPr>
-        <w:t xml:space="preserve">O objetivo de estudo deste projeto é a implementação de um jogo no estilo plataforma utilizando, da melhor forma possível, os conceitos de orientação à objetos, ou seja, o jogo deve ser implementado de forma que sua programação fique desacoplada e encapsulada.</w:t>
-      </w:r>
-    </w:p>
-    <w:p>
-      <w:pPr>
-        <w:jc w:val="both"/>
-        <w:ind w:firstLine="567"/>
-      </w:pPr>
-      <w:r>
-        <w:rPr>
-          <w:lang w:val="en-US"/>
-          <w:sz w:val="24"/>
-          <w:color w:val="000000"/>
-        </w:rPr>
-        <w:t xml:space="preserve">Para realização deste trabalho, baseando-se no ciclo clássico de Engenharia de Software, primeiramente foi levantado os requisitos do jogo, conforme mostra a tabela 1. Após o levantamento dos requisitos foi efetuado a modelagem do jogo utilizando os diagramas em UML, tais como Diagrama de Atividades, Diagrama de Casos e Usos e Diagrama de Classes.</w:t>
-      </w:r>
-    </w:p>
-    <w:p>
-      <w:pPr>
-        <w:jc w:val="both"/>
-        <w:ind w:firstLine="567"/>
-      </w:pPr>
-      <w:r>
-        <w:rPr>
-          <w:lang w:val="en-US"/>
-          <w:sz w:val="24"/>
-          <w:color w:val="ff0000"/>
-        </w:rPr>
-        <w:t xml:space="preserve">Introdução às seções subsequentes.</w:t>
-      </w:r>
-    </w:p>
-    <w:p>
-      <w:pPr>
-        <w:jc w:val="both"/>
-        <w:ind w:firstLine="567"/>
-      </w:pPr>
-    </w:p>
-    <w:p>
-      <w:pPr>
-        <w:pStyle w:val="heading 1"/>
-        <w:jc w:val="both"/>
-      </w:pPr>
-      <w:r>
-        <w:rPr/>
-        <w:t xml:space="preserve">EXPLICAÇÃO DO JOGO EM SI</w:t>
-      </w:r>
-    </w:p>
-    <w:p>
-      <w:pPr>
-        <w:jc w:val="both"/>
-      </w:pPr>
-    </w:p>
-    <w:p>
-      <w:pPr>
-        <w:jc w:val="both"/>
-        <w:ind w:firstLine="567"/>
-      </w:pPr>
-      <w:r>
-        <w:rPr>
-          <w:lang w:val="en-US"/>
-          <w:sz w:val="24"/>
-          <w:color w:val="002060"/>
-        </w:rPr>
-        <w:t xml:space="preserve">Nesta seção se deve discorrer a explicação do jogo em si. </w:t>
-      </w:r>
-      <w:r>
-        <w:rPr>
-          <w:lang w:val="en-US"/>
-          <w:sz w:val="24"/>
-          <w:u w:val="single"/>
-          <w:color w:val="002060"/>
-        </w:rPr>
-        <w:t xml:space="preserve">Portanto, salienta-se que esta seção </w:t>
-      </w:r>
-      <w:r>
-        <w:rPr>
-          <w:lang w:val="en-US"/>
-          <w:b/>
-          <w:sz w:val="24"/>
-          <w:u w:val="single"/>
-          <w:color w:val="002060"/>
-        </w:rPr>
-        <w:t xml:space="preserve">não</w:t>
-      </w:r>
-      <w:r>
-        <w:rPr>
-          <w:lang w:val="en-US"/>
-          <w:sz w:val="24"/>
-          <w:u w:val="single"/>
-          <w:color w:val="002060"/>
-        </w:rPr>
-        <w:t xml:space="preserve"> é (em absoluto) para explicar o projeto ou a implementação do jogo.</w:t>
-      </w:r>
-    </w:p>
-    <w:p>
-      <w:pPr>
-        <w:jc w:val="center"/>
-        <w:ind w:firstLine="567"/>
-      </w:pPr>
-      <w:r>
-        <w:rPr>
-          <w:lang w:val="en-US"/>
-          <w:sz w:val="24"/>
-          <w:color w:val="002060"/>
-        </w:rPr>
-        <w:t xml:space="preserve">Isto dito, esta seção assim como as demais, devem seguir as regras de formatação dadas. Justamente, q</w:t>
-      </w:r>
-      <w:r>
-        <w:rPr>
-          <w:sz w:val="24"/>
-          <w:color w:val="002060"/>
-        </w:rPr>
-        <w:t xml:space="preserve">uanto à formatação, o texto do trabalho deve seguir as seguintes regras (as quais foram em geral seguidas para compor este presente modelo):</w:t>
-      </w:r>
-    </w:p>
-    <w:p>
-      <w:pPr>
-        <w:jc w:val="both"/>
-        <w:ind w:hanging="360"/>
-        <w:ind w:left="720"/>
-        <w:tabs>
-          <w:tab w:val="clear" w:pos="720"/>
-        </w:tabs>
-        <w:numPr>
-          <w:ilvl w:val="0"/>
-          <w:numId w:val="120"/>
-        </w:numPr>
-      </w:pPr>
-      <w:r>
-        <w:rPr/>
-        <w:t xml:space="preserve"/>
-      </w:r>
-      <w:r>
-        <w:rPr>
-          <w:sz w:val="24"/>
-          <w:color w:val="002060"/>
-        </w:rPr>
-        <w:t xml:space="preserve">O trabalho deve ser totalmente digitado em fonte Times New Roman. Esta diretriz inclui, portanto, o título do trabalho, autores, filiação e endereços, títulos de seções e legendas de figuras e tabelas, além do texto normal do trabalho. </w:t>
-      </w:r>
-      <w:r>
-        <w:rPr>
-          <w:sz w:val="24"/>
-          <w:u w:val="single"/>
-          <w:color w:val="002060"/>
-        </w:rPr>
-        <w:t xml:space="preserve">O texto deve ser digitado com alinhamento ‘justificado’ ou ajustado</w:t>
-      </w:r>
-      <w:r>
-        <w:rPr>
-          <w:sz w:val="24"/>
-          <w:color w:val="002060"/>
-        </w:rPr>
-        <w:t xml:space="preserve">.</w:t>
-      </w:r>
-    </w:p>
-    <w:p>
-      <w:pPr>
-        <w:jc w:val="both"/>
-        <w:ind w:hanging="360"/>
-        <w:ind w:left="720"/>
-        <w:tabs>
-          <w:tab w:val="clear" w:pos="720"/>
-        </w:tabs>
-        <w:numPr>
-          <w:ilvl w:val="0"/>
-          <w:numId w:val="120"/>
-        </w:numPr>
-      </w:pPr>
-      <w:r>
-        <w:rPr/>
-        <w:t xml:space="preserve"/>
-      </w:r>
-      <w:r>
-        <w:rPr>
-          <w:sz w:val="24"/>
-          <w:color w:val="002060"/>
-        </w:rPr>
-        <w:t xml:space="preserve">O trabalho completo, incluindo figuras e tabelas, deve ser limitado a doze (12) páginas (no máximo) em papel de tamanho padrão A4 (21 cm x 29,7 cm). Não reduzir figuras e tabelas a tamanhos que sacrifiquem o entendimento dos símbolos e legendas nelas contidos.</w:t>
-      </w:r>
-    </w:p>
-    <w:p>
-      <w:pPr>
-        <w:jc w:val="both"/>
-        <w:ind w:hanging="360"/>
-        <w:ind w:left="720"/>
-        <w:tabs>
-          <w:tab w:val="clear" w:pos="720"/>
-        </w:tabs>
-        <w:numPr>
-          <w:ilvl w:val="0"/>
-          <w:numId w:val="120"/>
-        </w:numPr>
-      </w:pPr>
-      <w:r>
-        <w:rPr/>
-        <w:t xml:space="preserve"/>
-      </w:r>
-      <w:r>
-        <w:rPr>
-          <w:sz w:val="24"/>
-          <w:color w:val="002060"/>
-        </w:rPr>
-        <w:t xml:space="preserve">Cada página, no tamanho A4, deve ser formatada de modo a apresentar 2,5 cm de margem em todos os lados do documento. Dentro desta área o texto deve ser formatado em uma única coluna, sem incluir moldura no texto</w:t>
-      </w:r>
-      <w:r>
-        <w:rPr>
-          <w:b/>
-          <w:sz w:val="24"/>
-          <w:color w:val="002060"/>
-        </w:rPr>
-        <w:t xml:space="preserve">.</w:t>
-      </w:r>
-    </w:p>
-    <w:p>
-      <w:pPr>
-        <w:jc w:val="both"/>
-        <w:ind w:hanging="360"/>
-        <w:ind w:left="720"/>
-        <w:tabs>
-          <w:tab w:val="clear" w:pos="720"/>
-        </w:tabs>
-        <w:numPr>
-          <w:ilvl w:val="0"/>
-          <w:numId w:val="120"/>
-        </w:numPr>
-      </w:pPr>
-      <w:r>
-        <w:rPr/>
-        <w:t xml:space="preserve"/>
-      </w:r>
-      <w:r>
-        <w:rPr>
-          <w:sz w:val="24"/>
-          <w:color w:val="002060"/>
-        </w:rPr>
-        <w:t xml:space="preserve">O título deve ser digitado em negrito, em letras maiúsculas, centralizado e em tamanho 14 pt, não excedendo três linhas, seguido de uma linha em branco (12 pt) e pelas linhas que conterão o(s) nome(s) do(s) autor(es), em tamanho 12 pt. Em seguida, deverá vir a filiação e o(s) endereço(s) para correspondência do(s) autor(es) (tamanho 10 pt) separada por uma linha em branco. Deve-se deixar 3 linhas de espaço antes do resumo, e uma linha entre os itens subsequentes (palavras-chave, </w:t>
-      </w:r>
-      <w:r>
-        <w:rPr>
-          <w:i/>
-          <w:sz w:val="24"/>
-          <w:color w:val="002060"/>
-        </w:rPr>
-        <w:t xml:space="preserve">abstract </w:t>
-      </w:r>
-      <w:r>
-        <w:rPr>
-          <w:sz w:val="24"/>
-          <w:color w:val="002060"/>
-        </w:rPr>
-        <w:t xml:space="preserve">e</w:t>
-      </w:r>
-      <w:r>
-        <w:rPr>
-          <w:i/>
-          <w:sz w:val="24"/>
-          <w:color w:val="002060"/>
-        </w:rPr>
-        <w:t xml:space="preserve"> Key-words</w:t>
-      </w:r>
-      <w:r>
-        <w:rPr>
-          <w:sz w:val="24"/>
-          <w:color w:val="002060"/>
-        </w:rPr>
-        <w:t xml:space="preserve">).</w:t>
-      </w:r>
-    </w:p>
-    <w:p>
-      <w:pPr>
-        <w:jc w:val="both"/>
-        <w:ind w:hanging="360"/>
-        <w:ind w:left="720"/>
-        <w:tabs>
-          <w:tab w:val="clear" w:pos="720"/>
-        </w:tabs>
-        <w:numPr>
-          <w:ilvl w:val="0"/>
-          <w:numId w:val="120"/>
-        </w:numPr>
-      </w:pPr>
-      <w:r>
-        <w:rPr/>
-        <w:t xml:space="preserve"/>
-      </w:r>
-      <w:r>
-        <w:rPr>
-          <w:sz w:val="24"/>
-          <w:color w:val="002060"/>
-        </w:rPr>
-        <w:t xml:space="preserve">Digitar o título </w:t>
-      </w:r>
-      <w:r>
-        <w:rPr>
-          <w:b/>
-          <w:sz w:val="24"/>
-          <w:color w:val="002060"/>
-        </w:rPr>
-        <w:t xml:space="preserve">Resumo</w:t>
-      </w:r>
-      <w:r>
-        <w:rPr>
-          <w:sz w:val="24"/>
-          <w:color w:val="002060"/>
-        </w:rPr>
-        <w:t xml:space="preserve"> em negrito, alinhado à esquerda, tamanho 10 pt, seguido de um traço. Sem trocar de linha, digitar o resumo, em tamanho 10 pt com alinhamento justificado. Pular uma linha e digite o título </w:t>
-      </w:r>
-      <w:r>
-        <w:rPr>
-          <w:b/>
-          <w:sz w:val="24"/>
-          <w:color w:val="002060"/>
-        </w:rPr>
-        <w:t xml:space="preserve">Palavras-chave:</w:t>
-      </w:r>
-      <w:r>
-        <w:rPr>
-          <w:sz w:val="24"/>
-          <w:color w:val="002060"/>
-        </w:rPr>
-        <w:t xml:space="preserve"> em negrito, alinhado à esquerda, tamanho 10 pt. Digitar então no máximo quatro (4) palavras-chave, separadas por vírgulas, com somente a primeira letra de cada palavra chave em maiúscula. Na sequência devem vir o </w:t>
-      </w:r>
-      <w:r>
-        <w:rPr>
-          <w:b/>
-          <w:i/>
-          <w:sz w:val="24"/>
-          <w:color w:val="002060"/>
-        </w:rPr>
-        <w:t xml:space="preserve">Abstract</w:t>
-      </w:r>
-      <w:r>
-        <w:rPr>
-          <w:sz w:val="24"/>
-          <w:color w:val="002060"/>
-        </w:rPr>
-        <w:t xml:space="preserve"> e </w:t>
-      </w:r>
-      <w:r>
-        <w:rPr>
-          <w:b/>
-          <w:i/>
-          <w:sz w:val="24"/>
-          <w:color w:val="002060"/>
-        </w:rPr>
-        <w:t xml:space="preserve">Key-words</w:t>
-      </w:r>
-      <w:r>
-        <w:rPr>
-          <w:b/>
-          <w:sz w:val="24"/>
-          <w:color w:val="002060"/>
-        </w:rPr>
-        <w:t xml:space="preserve">:</w:t>
-      </w:r>
-      <w:r>
-        <w:rPr>
-          <w:sz w:val="24"/>
-          <w:color w:val="002060"/>
-        </w:rPr>
-        <w:t xml:space="preserve"> em inglês, seguindo o mesmo padrão de formatação do resumo e das palavras-chave. Tanto o resumo quanto o </w:t>
-      </w:r>
-      <w:r>
-        <w:rPr>
-          <w:i/>
-          <w:sz w:val="24"/>
-          <w:color w:val="002060"/>
-        </w:rPr>
-        <w:t xml:space="preserve">abstract</w:t>
-      </w:r>
-      <w:r>
-        <w:rPr>
-          <w:sz w:val="24"/>
-          <w:color w:val="002060"/>
-        </w:rPr>
-        <w:t xml:space="preserve"> devem conter no máximo 200 palavras.</w:t>
-      </w:r>
-    </w:p>
-    <w:p>
-      <w:pPr>
-        <w:jc w:val="both"/>
-        <w:ind w:hanging="360"/>
-        <w:ind w:left="720"/>
-        <w:tabs>
-          <w:tab w:val="clear" w:pos="720"/>
-        </w:tabs>
-        <w:numPr>
-          <w:ilvl w:val="0"/>
-          <w:numId w:val="120"/>
-        </w:numPr>
-      </w:pPr>
-      <w:r>
-        <w:rPr/>
-        <w:t xml:space="preserve"/>
-      </w:r>
-      <w:r>
-        <w:rPr>
-          <w:sz w:val="24"/>
-          <w:color w:val="002060"/>
-        </w:rPr>
-        <w:t xml:space="preserve">A seguir, separado por 2 linhas (12 pt), o texto deve ser iniciado pela Introdução. Os títulos das seções (Introdução, etc.) devem ser escritos em negrito, sem numeração, em maiúsculo e alinhados à esquerda, sendo que o conteúdo, propriamente dito, deve ser iniciado após espaçamento de uma linha e tabulação (1 cm).</w:t>
-      </w:r>
-    </w:p>
-    <w:p>
-      <w:pPr>
-        <w:jc w:val="both"/>
-        <w:ind w:hanging="360"/>
-        <w:ind w:left="720"/>
-        <w:tabs>
-          <w:tab w:val="clear" w:pos="720"/>
-        </w:tabs>
-        <w:numPr>
-          <w:ilvl w:val="0"/>
-          <w:numId w:val="120"/>
-        </w:numPr>
-      </w:pPr>
-      <w:r>
-        <w:rPr/>
-        <w:t xml:space="preserve"/>
-      </w:r>
-      <w:r>
-        <w:rPr>
-          <w:sz w:val="24"/>
-          <w:color w:val="002060"/>
-        </w:rPr>
-        <w:t xml:space="preserve">Ao final de cada seção deve-se deixar uma linha em branco. Todo o texto deverá ser escrito em espaço simples. Para as subseções, somente a primeira letra do subtítulo deve ser maiúscula, sendo todas em negrito, sem numeração, com o título alinhado à esquerda. Uma vez escrito o subtítulo, pular uma linha. Após esta linha (em branco), iniciar o texto da subseção.</w:t>
-      </w:r>
-    </w:p>
-    <w:p>
-      <w:pPr>
-        <w:jc w:val="both"/>
-        <w:ind w:hanging="360"/>
-        <w:ind w:left="720"/>
-        <w:tabs>
-          <w:tab w:val="clear" w:pos="720"/>
-        </w:tabs>
-        <w:numPr>
-          <w:ilvl w:val="0"/>
-          <w:numId w:val="120"/>
-        </w:numPr>
-      </w:pPr>
-      <w:r>
-        <w:rPr/>
-        <w:t xml:space="preserve"/>
-      </w:r>
-      <w:r>
-        <w:rPr>
-          <w:sz w:val="24"/>
-          <w:color w:val="002060"/>
-        </w:rPr>
-        <w:t xml:space="preserve">As ilustrações e gráficos podem ser em preto-e-branco ou em escala cinza ou mesmo coloridos, mas sempre centralizados. As notas de rodapé</w:t>
-      </w:r>
-      <w:r>
-        <w:rPr>
-          <w:vertAlign w:val="superscript"/>
-        </w:rPr>
-        <w:footnoteReference w:id="1"/>
-      </w:r>
-      <w:r>
-        <w:rPr>
-          <w:sz w:val="24"/>
-          <w:color w:val="002060"/>
-        </w:rPr>
-        <w:t xml:space="preserve"> devem ser colocadas na parte inferior da página correspondente separadas por um traço conforme modelo. Usar o tamanho de 8 pt.</w:t>
-      </w:r>
-    </w:p>
-    <w:p>
-      <w:pPr>
-        <w:jc w:val="both"/>
-        <w:ind w:hanging="360"/>
-        <w:ind w:left="720"/>
-        <w:tabs>
-          <w:tab w:val="clear" w:pos="720"/>
-        </w:tabs>
-        <w:numPr>
-          <w:ilvl w:val="0"/>
-          <w:numId w:val="120"/>
-        </w:numPr>
-      </w:pPr>
-      <w:r>
-        <w:rPr/>
-        <w:t xml:space="preserve"/>
-      </w:r>
-      <w:r>
-        <w:rPr>
-          <w:sz w:val="24"/>
-          <w:color w:val="002060"/>
-        </w:rPr>
-        <w:t xml:space="preserve">As referências bibliográficas devem ser listadas no fim do artigo, na ordem de citação, conforme formato da Associação Brasileira de Normas Técnicas (ABNT). No texto, as citações devem ser referenciadas por seu número colocado entre colchetes, por exemplo, [1] e [2].</w:t>
-      </w:r>
-    </w:p>
-    <w:p>
-      <w:pPr>
-        <w:jc w:val="both"/>
-        <w:ind w:firstLine="567"/>
-      </w:pPr>
-    </w:p>
-    <w:p>
-      <w:pPr>
-        <w:jc w:val="both"/>
-        <w:ind w:firstLine="567"/>
-      </w:pPr>
-      <w:r>
-        <w:rPr>
-          <w:lang w:val="en-US"/>
-          <w:sz w:val="24"/>
-          <w:color w:val="002060"/>
-        </w:rPr>
-        <w:t xml:space="preserve">Em tempo, para melhor explicar o Jogo em Si, aconselha-se utilizar de recursos como gráficos, telas e figuras do próprio jogo. </w:t>
-      </w:r>
-    </w:p>
-    <w:p>
-      <w:pPr>
-        <w:jc w:val="both"/>
-        <w:ind w:firstLine="567"/>
-      </w:pPr>
-      <w:r>
-        <w:rPr>
-          <w:sz w:val="24"/>
-          <w:color w:val="002060"/>
-        </w:rPr>
-        <w:t xml:space="preserve">A propósito, as figuras, tabelas, etc., devidamente referenciadas no texto, podem ser colocadas da maneira mais conveniente para o autor em uma ou duas colunas, desde que o texto permaneça em apenas uma coluna. Antes e após os elementos não textuais e suas respectivas legendas, deve-se deixar uma linha de espaçamento. </w:t>
-      </w:r>
-    </w:p>
-    <w:p>
-      <w:pPr>
-        <w:jc w:val="both"/>
-        <w:ind w:firstLine="567"/>
-      </w:pPr>
-      <w:r>
-        <w:rPr>
-          <w:sz w:val="24"/>
-          <w:color w:val="002060"/>
-        </w:rPr>
-        <w:t xml:space="preserve">Os autores não devem se esquecer da colocação de legendas nas figuras, tabelas e outros elementos gráficos. As figuras devem ser numeradas seqüencialmente com algarismos arábicos conforme o exemplo da figura 1.</w:t>
-      </w:r>
-    </w:p>
-    <w:p>
-      <w:pPr>
-        <w:jc w:val="both"/>
-      </w:pPr>
-    </w:p>
-    <w:p>
-      <w:pPr>
-        <w:jc w:val="center"/>
-      </w:pPr>
-    </w:p>
-    <w:p>
-      <w:pPr>
-        <w:jc w:val="both"/>
-      </w:pPr>
-    </w:p>
-    <w:p>
-      <w:pPr>
-        <w:pStyle w:val="Body Text"/>
-      </w:pPr>
-      <w:r>
-        <w:rPr>
-          <w:sz w:val="24"/>
-          <w:color w:val="002060"/>
-        </w:rPr>
-        <w:t xml:space="preserve">Figura 1. Centralizada na coluna e com legenda abaixo da figura.</w:t>
-      </w:r>
-    </w:p>
-    <w:p>
-      <w:pPr>
-        <w:pStyle w:val="Body Text 3"/>
-      </w:pPr>
-      <w:r>
-        <w:rPr>
-          <w:color w:val="002060"/>
-        </w:rPr>
-        <w:t xml:space="preserve">	</w:t>
-      </w:r>
-    </w:p>
-    <w:p>
-      <w:pPr>
-        <w:pStyle w:val="Body Text 3"/>
-        <w:ind w:firstLine="567"/>
-      </w:pPr>
-      <w:r>
-        <w:rPr>
-          <w:color w:val="002060"/>
-        </w:rPr>
-        <w:t xml:space="preserve">Aproveitando o ensejo, talvez os autores façam uso de equações em alguma parte do texto. Neste âmbito, todas as equações deverão ser tabuladas a 1 cm da margem esquerda e numeradas seqüencialmente, com os números entre parênteses, conforme o exemplo abaixo:</w:t>
-      </w:r>
-    </w:p>
-    <w:p>
-      <w:pPr>
-        <w:pStyle w:val="Body Text Indent 2"/>
-        <w:ind w:firstLine="0"/>
-      </w:pPr>
-    </w:p>
-    <w:p>
-      <w:pPr>
-        <w:jc w:val="center"/>
-        <w:ind w:firstLine="567"/>
-      </w:pPr>
-      <w:r>
-        <w:rPr>
-          <w:sz w:val="24"/>
-          <w:color w:val="002060"/>
-        </w:rPr>
-        <w:t xml:space="preserve">(1)   </w:t>
-      </w:r>
-    </w:p>
-    <w:p>
-      <w:pPr>
-        <w:pStyle w:val="Body Text Indent 2"/>
-      </w:pPr>
-      <w:r>
-        <w:rPr>
-          <w:sz w:val="24"/>
-          <w:color w:val="002060"/>
-        </w:rPr>
-        <w:t xml:space="preserve">As equações devem ser referenciadas no texto da seguinte forma: "Substituindo a equação (1) na equação (3), obtém-se ..."</w:t>
-      </w:r>
-    </w:p>
-    <w:p>
-      <w:pPr>
-        <w:pStyle w:val="Body Text Indent 2"/>
-      </w:pPr>
+        <w:t xml:space="preserve"> O ataque pode ser feito quando o jogador salta ou rola no chão.</w:t>
+      </w:r>
     </w:p>
     <w:p>
       <w:pPr>
@@ -1530,35 +907,10 @@
       </w:pPr>
       <w:r>
         <w:rPr>
-          <w:shd w:fill="ffffff"/>
-        </w:rPr>
-        <w:t xml:space="preserve">Sonic Boom é um jogo de plataforma em deslocação lateral (2D), cuja jogabilidade centra-se na capacidade de Sonic correr em alta velocidade através de níveis que incorporam </w:t>
-      </w:r>
-      <w:r>
-        <w:rPr>
           <w:color w:val="ff0000"/>
           <w:shd w:fill="ffffff"/>
         </w:rPr>
-        <w:t xml:space="preserve">molas, quedas altas e loops verticais.</w:t>
-      </w:r>
-      <w:r>
-        <w:rPr>
-          <w:shd w:fill="ffffff"/>
-        </w:rPr>
-        <w:t xml:space="preserve"> Os níveis têm perigos na forma de robots (inimigos), dentro dos quais o Dr. Robotnik aprisionou animais. Destruir um robot liberta o animal dentro dele, mas tal não é necessário para completar o jogo. O jogador deve evitar filas de espinhos afiados, cair em poços sem fundo, ser esmagado por paredes e plataformas movediças e a morte por afogamento. </w:t>
-      </w:r>
-      <w:r>
-        <w:rPr>
-          <w:color w:val="ff0000"/>
-          <w:shd w:fill="ffffff"/>
-        </w:rPr>
-        <w:t xml:space="preserve">O principal ataque de Sonic é a sua própria rotação que, quando se enrola, fica como uma bola e gira rapidamente causando danos aos inimigos.</w:t>
-      </w:r>
-      <w:r>
-        <w:rPr>
-          <w:shd w:fill="ffffff"/>
-        </w:rPr>
-        <w:t xml:space="preserve"> O ataque pode ser feito quando o jogador salta ou rola no chão.</w:t>
+        <w:t xml:space="preserve">Espalhados pelos níveis estão alguns anéis de ouro, e coletando 100 destes o jogador é recompensado com uma vida extra.</w:t>
       </w:r>
     </w:p>
     <w:p>
@@ -1572,23 +924,6 @@
       </w:pPr>
       <w:r>
         <w:rPr>
-          <w:color w:val="ff0000"/>
-          <w:shd w:fill="ffffff"/>
-        </w:rPr>
-        <w:t xml:space="preserve">Espalhados pelos níveis estão alguns anéis de ouro, e coletando 100 destes o jogador é recompensado com uma vida extra.</w:t>
-      </w:r>
-    </w:p>
-    <w:p>
-      <w:pPr>
-        <w:pStyle w:val="Normal (Web)"/>
-        <w:jc w:val="both"/>
-        <w:ind w:firstLine="567"/>
-        <w:spacing w:after="120"/>
-        <w:spacing w:before="120"/>
-        <w:shd w:fill="ffffff"/>
-      </w:pPr>
-      <w:r>
-        <w:rPr>
           <w:shd w:fill="ffffff"/>
         </w:rPr>
         <w:t xml:space="preserve">O jogo está divido em três zonas (</w:t>
@@ -1623,16 +958,16 @@
         <w:drawing>
           <wp:inline distT="0" distB="0" distL="0" distR="0">
             <wp:extent cx="4352925" cy="2105025"/>
-            <wp:docPr id="263" name="rId12.png"/>
+            <wp:docPr id="152" name="rId263.png"/>
             <a:graphic>
               <a:graphicData uri="http://schemas.openxmlformats.org/drawingml/2006/picture">
                 <pic:pic>
                   <pic:nvPicPr>
-                    <pic:cNvPr id="263" name="rId12.png"/>
+                    <pic:cNvPr id="152" name="rId263.png"/>
                     <pic:cNvPicPr/>
                   </pic:nvPicPr>
                   <pic:blipFill>
-                    <a:blip r:embed="rId263"/>
+                    <a:blip r:embed="rId152"/>
                   </pic:blipFill>
                   <pic:spPr>
                     <a:xfrm>
@@ -1692,16 +1027,16 @@
         <w:drawing>
           <wp:inline distT="0" distB="0" distL="0" distR="0">
             <wp:extent cx="4305300" cy="2867025"/>
-            <wp:docPr id="269" name="rId13.jpg"/>
+            <wp:docPr id="158" name="rId269.jpg"/>
             <a:graphic>
               <a:graphicData uri="http://schemas.openxmlformats.org/drawingml/2006/picture">
                 <pic:pic>
                   <pic:nvPicPr>
-                    <pic:cNvPr id="269" name="rId13.jpg"/>
+                    <pic:cNvPr id="158" name="rId269.jpg"/>
                     <pic:cNvPicPr/>
                   </pic:nvPicPr>
                   <pic:blipFill>
-                    <a:blip r:embed="rId269"/>
+                    <a:blip r:embed="rId158"/>
                   </pic:blipFill>
                   <pic:spPr>
                     <a:xfrm>
@@ -1908,7 +1243,7 @@
         </w:tabs>
         <w:numPr>
           <w:ilvl w:val="0"/>
-          <w:numId w:val="160"/>
+          <w:numId w:val="11600"/>
         </w:numPr>
       </w:pPr>
       <w:r>
@@ -1948,7 +1283,7 @@
         </w:tabs>
         <w:numPr>
           <w:ilvl w:val="0"/>
-          <w:numId w:val="160"/>
+          <w:numId w:val="11600"/>
         </w:numPr>
       </w:pPr>
       <w:r>
@@ -1989,7 +1324,7 @@
         </w:tabs>
         <w:numPr>
           <w:ilvl w:val="0"/>
-          <w:numId w:val="160"/>
+          <w:numId w:val="11600"/>
         </w:numPr>
       </w:pPr>
       <w:r>
@@ -2015,7 +1350,7 @@
         </w:tabs>
         <w:numPr>
           <w:ilvl w:val="0"/>
-          <w:numId w:val="160"/>
+          <w:numId w:val="11600"/>
         </w:numPr>
       </w:pPr>
       <w:r>
@@ -2041,7 +1376,7 @@
         </w:tabs>
         <w:numPr>
           <w:ilvl w:val="0"/>
-          <w:numId w:val="160"/>
+          <w:numId w:val="11600"/>
         </w:numPr>
       </w:pPr>
       <w:r>
@@ -2098,16 +1433,16 @@
         <w:drawing>
           <wp:inline distT="0" distB="0" distL="0" distR="0">
             <wp:extent cx="4999517" cy="6890610"/>
-            <wp:docPr id="327" name="rId14.png"/>
+            <wp:docPr id="216" name="rId327.png"/>
             <a:graphic>
               <a:graphicData uri="http://schemas.openxmlformats.org/drawingml/2006/picture">
                 <pic:pic>
                   <pic:nvPicPr>
-                    <pic:cNvPr id="327" name="rId14.png"/>
+                    <pic:cNvPr id="216" name="rId327.png"/>
                     <pic:cNvPicPr/>
                   </pic:nvPicPr>
                   <pic:blipFill>
-                    <a:blip r:embed="rId327"/>
+                    <a:blip r:embed="rId216"/>
                   </pic:blipFill>
                   <pic:spPr>
                     <a:xfrm>
@@ -3522,7 +2857,7 @@
         </w:tabs>
         <w:numPr>
           <w:ilvl w:val="0"/>
-          <w:numId w:val="160"/>
+          <w:numId w:val="11600"/>
         </w:numPr>
       </w:pPr>
       <w:r>
@@ -3562,7 +2897,7 @@
         </w:tabs>
         <w:numPr>
           <w:ilvl w:val="0"/>
-          <w:numId w:val="160"/>
+          <w:numId w:val="11600"/>
         </w:numPr>
       </w:pPr>
       <w:r>
@@ -3602,7 +2937,7 @@
         </w:tabs>
         <w:numPr>
           <w:ilvl w:val="0"/>
-          <w:numId w:val="160"/>
+          <w:numId w:val="11600"/>
         </w:numPr>
       </w:pPr>
       <w:r>
@@ -3642,7 +2977,7 @@
         </w:tabs>
         <w:numPr>
           <w:ilvl w:val="0"/>
-          <w:numId w:val="160"/>
+          <w:numId w:val="11600"/>
         </w:numPr>
       </w:pPr>
       <w:r>
@@ -3697,7 +3032,7 @@
         </w:tabs>
         <w:numPr>
           <w:ilvl w:val="0"/>
-          <w:numId w:val="160"/>
+          <w:numId w:val="11600"/>
         </w:numPr>
       </w:pPr>
       <w:r>
@@ -3722,7 +3057,7 @@
         </w:tabs>
         <w:numPr>
           <w:ilvl w:val="0"/>
-          <w:numId w:val="160"/>
+          <w:numId w:val="11600"/>
         </w:numPr>
       </w:pPr>
       <w:r>
@@ -3747,7 +3082,7 @@
         </w:tabs>
         <w:numPr>
           <w:ilvl w:val="0"/>
-          <w:numId w:val="160"/>
+          <w:numId w:val="11600"/>
         </w:numPr>
       </w:pPr>
       <w:r>
@@ -3902,16 +3237,16 @@
         <w:drawing>
           <wp:inline distT="0" distB="0" distL="0" distR="0">
             <wp:extent cx="5275964" cy="2638274"/>
-            <wp:docPr id="587" name="rId15.jpg"/>
+            <wp:docPr id="476" name="rId587.jpg"/>
             <a:graphic>
               <a:graphicData uri="http://schemas.openxmlformats.org/drawingml/2006/picture">
                 <pic:pic>
                   <pic:nvPicPr>
-                    <pic:cNvPr id="587" name="rId15.jpg"/>
+                    <pic:cNvPr id="476" name="rId587.jpg"/>
                     <pic:cNvPicPr/>
                   </pic:nvPicPr>
                   <pic:blipFill>
-                    <a:blip r:embed="rId587"/>
+                    <a:blip r:embed="rId476"/>
                   </pic:blipFill>
                   <pic:spPr>
                     <a:xfrm>
@@ -3958,16 +3293,16 @@
         <w:drawing>
           <wp:inline distT="0" distB="0" distL="0" distR="0">
             <wp:extent cx="5688817" cy="4042587"/>
-            <wp:docPr id="593" name="rId16.jpg"/>
+            <wp:docPr id="482" name="rId593.jpg"/>
             <a:graphic>
               <a:graphicData uri="http://schemas.openxmlformats.org/drawingml/2006/picture">
                 <pic:pic>
                   <pic:nvPicPr>
-                    <pic:cNvPr id="593" name="rId16.jpg"/>
+                    <pic:cNvPr id="482" name="rId593.jpg"/>
                     <pic:cNvPicPr/>
                   </pic:nvPicPr>
                   <pic:blipFill>
-                    <a:blip r:embed="rId593"/>
+                    <a:blip r:embed="rId482"/>
                   </pic:blipFill>
                   <pic:spPr>
                     <a:xfrm>
@@ -7224,7 +6559,7 @@
               </w:tabs>
               <w:numPr>
                 <w:ilvl w:val="0"/>
-                <w:numId w:val="120"/>
+                <w:numId w:val="11200"/>
               </w:numPr>
             </w:pPr>
             <w:r>
@@ -7248,7 +6583,7 @@
               </w:tabs>
               <w:numPr>
                 <w:ilvl w:val="0"/>
-                <w:numId w:val="120"/>
+                <w:numId w:val="11200"/>
               </w:numPr>
             </w:pPr>
             <w:r>
@@ -7279,7 +6614,7 @@
               </w:tabs>
               <w:numPr>
                 <w:ilvl w:val="0"/>
-                <w:numId w:val="120"/>
+                <w:numId w:val="11200"/>
               </w:numPr>
             </w:pPr>
             <w:r>
@@ -8502,13 +7837,7 @@
               <w:rPr>
                 <w:sz w:val="22"/>
               </w:rPr>
-              <w:t xml:space="preserve">Objetos gráficos como formulários, botões etc (</w:t>
-            </w:r>
-            <w:r>
-              <w:rPr>
-                <w:sz w:val="22"/>
-              </w:rPr>
-              <w:t xml:space="preserve">Listar apenas os utilizados) </w:t>
+              <w:t xml:space="preserve">Objetos gráficos como formulários, botões etc (Listar apenas os utilizados) </w:t>
             </w:r>
           </w:p>
           <w:p>
@@ -8527,43 +7856,7 @@
               <w:rPr>
                 <w:sz w:val="22"/>
               </w:rPr>
-              <w:t xml:space="preserve">Threads (Linhas de Execução) no âmbito da Orientação a Objetos</w:t>
-            </w:r>
-            <w:r>
-              <w:rPr>
-                <w:sz w:val="22"/>
-              </w:rPr>
-              <w:t xml:space="preserve">,</w:t>
-            </w:r>
-            <w:r>
-              <w:rPr>
-                <w:sz w:val="22"/>
-              </w:rPr>
-              <w:t xml:space="preserve"> utilizando </w:t>
-            </w:r>
-            <w:r>
-              <w:rPr>
-                <w:sz w:val="22"/>
-              </w:rPr>
-              <w:t xml:space="preserve">Posix</w:t>
-            </w:r>
-            <w:r>
-              <w:rPr>
-                <w:sz w:val="22"/>
-              </w:rPr>
-              <w:t xml:space="preserve">, </w:t>
-            </w:r>
-            <w:r>
-              <w:rPr>
-                <w:sz w:val="22"/>
-              </w:rPr>
-              <w:t xml:space="preserve">C-Run-Time</w:t>
-            </w:r>
-            <w:r>
-              <w:rPr>
-                <w:sz w:val="22"/>
-              </w:rPr>
-              <w:t xml:space="preserve"> </w:t>
+              <w:t xml:space="preserve">Threads (Linhas de Execução) no âmbito da Orientação a Objetos, utilizando Posix, C-Run-Time </w:t>
             </w:r>
             <w:r>
               <w:rPr>
@@ -8576,31 +7869,7 @@
               <w:rPr>
                 <w:sz w:val="22"/>
               </w:rPr>
-              <w:t xml:space="preserve"> </w:t>
-            </w:r>
-            <w:r>
-              <w:rPr>
-                <w:sz w:val="22"/>
-              </w:rPr>
-              <w:t xml:space="preserve">Win32API</w:t>
-            </w:r>
-            <w:r>
-              <w:rPr>
-                <w:sz w:val="22"/>
-              </w:rPr>
-              <w:t xml:space="preserve"> </w:t>
-            </w:r>
-            <w:r>
-              <w:rPr>
-                <w:sz w:val="22"/>
-              </w:rPr>
-              <w:t xml:space="preserve">ou afins (com ou sem uso de </w:t>
-            </w:r>
-            <w:r>
-              <w:rPr>
-                <w:sz w:val="22"/>
-              </w:rPr>
-              <w:t xml:space="preserve">Mutex, Semáforos, </w:t>
+              <w:t xml:space="preserve"> Win32API ou afins (com ou sem uso de Mutex, Semáforos, </w:t>
             </w:r>
             <w:r>
               <w:rPr>
@@ -8613,19 +7882,7 @@
               <w:rPr>
                 <w:sz w:val="22"/>
               </w:rPr>
-              <w:t xml:space="preserve">Troca de mensagens</w:t>
-            </w:r>
-            <w:r>
-              <w:rPr>
-                <w:sz w:val="22"/>
-              </w:rPr>
-              <w:t xml:space="preserve">)</w:t>
-            </w:r>
-            <w:r>
-              <w:rPr>
-                <w:sz w:val="22"/>
-              </w:rPr>
-              <w:t xml:space="preserve">.</w:t>
+              <w:t xml:space="preserve">Troca de mensagens).</w:t>
             </w:r>
           </w:p>
           <w:p>
@@ -9223,7 +8480,7 @@
         </w:tabs>
         <w:numPr>
           <w:ilvl w:val="0"/>
-          <w:numId w:val="130"/>
+          <w:numId w:val="11300"/>
         </w:numPr>
       </w:pPr>
       <w:r>
@@ -9263,7 +8520,7 @@
         </w:tabs>
         <w:numPr>
           <w:ilvl w:val="0"/>
-          <w:numId w:val="130"/>
+          <w:numId w:val="11300"/>
         </w:numPr>
       </w:pPr>
       <w:r>
@@ -9288,7 +8545,7 @@
         </w:tabs>
         <w:numPr>
           <w:ilvl w:val="0"/>
-          <w:numId w:val="130"/>
+          <w:numId w:val="11300"/>
         </w:numPr>
       </w:pPr>
       <w:r>
@@ -10046,7 +9303,7 @@
         <w:pStyle w:val="Body Text Indent 3"/>
         <w:ind w:firstLine="0"/>
       </w:pPr>
-      <w:hyperlink r:id="rId1353">
+      <w:hyperlink r:id="rId1229">
         <w:r>
           <w:rPr>
             <w:u w:val="single"/>
@@ -10078,7 +9335,7 @@
         <w:pStyle w:val="Body Text Indent 3"/>
         <w:ind w:firstLine="0"/>
       </w:pPr>
-      <w:hyperlink r:id="rId1359">
+      <w:hyperlink r:id="rId1235">
         <w:r>
           <w:rPr>
             <w:u w:val="single"/>
@@ -10159,30 +9416,12 @@
 </file>
 
 <file path=word/footnotes.xml><?xml version="1.0" encoding="utf-8"?>
-<w:footnotes xmlns:w="http://schemas.openxmlformats.org/wordprocessingml/2006/main">
-  <w:footnote w:id="1">
-    <w:p>
-      <w:pPr/>
-      <w:r>
-        <w:rPr>
-          <w:vertAlign w:val="superscript"/>
-        </w:rPr>
-        <w:footnoteRef/>
-      </w:r>
-      <w:r>
-        <w:rPr>
-          <w:sz w:val="16"/>
-        </w:rPr>
-        <w:t xml:space="preserve"> Exemplo de nota de rodapé – Apenas os diagramas em UML que devem ser impressos, preferencialmente em papel reciclado.</w:t>
-      </w:r>
-    </w:p>
-  </w:footnote>
-</w:footnotes>
+<w:footnotes xmlns:w="http://schemas.openxmlformats.org/wordprocessingml/2006/main"/>
 </file>
 
 <file path=word/numbering.xml><?xml version="1.0" encoding="utf-8"?>
 <w:numbering xmlns:w="http://schemas.openxmlformats.org/wordprocessingml/2006/main">
-  <w:abstractNum w:abstractNumId="120">
+  <w:abstractNum w:abstractNumId="11200">
     <w:multiLevelType w:val="hybridMultilevel"/>
     <w:lvl w:ilvl="0">
       <w:start w:val="1"/>
@@ -10257,7 +9496,7 @@
       </w:rPr>
     </w:lvl>
   </w:abstractNum>
-  <w:abstractNum w:abstractNumId="130">
+  <w:abstractNum w:abstractNumId="11300">
     <w:multiLevelType w:val="hybridMultilevel"/>
     <w:lvl w:ilvl="0">
       <w:start w:val="14"/>
@@ -10332,7 +9571,7 @@
       </w:rPr>
     </w:lvl>
   </w:abstractNum>
-  <w:abstractNum w:abstractNumId="160">
+  <w:abstractNum w:abstractNumId="11600">
     <w:multiLevelType w:val="hybridMultilevel"/>
     <w:lvl w:ilvl="0">
       <w:start w:val="0"/>
@@ -10407,14 +9646,14 @@
       </w:rPr>
     </w:lvl>
   </w:abstractNum>
-  <w:num w:numId="120">
-    <w:abstractNumId w:val="120"/>
+  <w:num w:numId="11200">
+    <w:abstractNumId w:val="11200"/>
   </w:num>
-  <w:num w:numId="130">
-    <w:abstractNumId w:val="130"/>
+  <w:num w:numId="11300">
+    <w:abstractNumId w:val="11300"/>
   </w:num>
-  <w:num w:numId="160">
-    <w:abstractNumId w:val="160"/>
+  <w:num w:numId="11600">
+    <w:abstractNumId w:val="11600"/>
   </w:num>
 </w:numbering>
 </file>
@@ -10423,6 +9662,7 @@
 <w:styles xmlns:r="http://schemas.openxmlformats.org/officeDocument/2006/relationships" xmlns:w="http://schemas.openxmlformats.org/wordprocessingml/2006/main">
   <w:style w:type="paragraph" w:styleId="Arrowhead List">
     <w:name w:val="Arrowhead List"/>
+    <w:basedOn w:val="Normal"/>
     <w:pPr>
       <w:ind w:hanging="432"/>
       <w:ind w:left="720"/>
@@ -10440,7 +9680,7 @@
   </w:style>
   <w:style w:type="paragraph" w:styleId="Block Text">
     <w:name w:val="Block Text"/>
-    <w:basedOn w:val="Normal"/>
+    <w:basedOn w:val="_Normal"/>
     <w:pPr>
       <w:ind w:left="1440"/>
       <w:ind w:right="1440"/>
@@ -10506,6 +9746,7 @@
   </w:style>
   <w:style w:type="paragraph" w:styleId="Box List">
     <w:name w:val="Box List"/>
+    <w:basedOn w:val="Normal"/>
     <w:pPr>
       <w:ind w:hanging="432"/>
       <w:ind w:left="720"/>
@@ -10514,6 +9755,7 @@
   </w:style>
   <w:style w:type="paragraph" w:styleId="Bullet List">
     <w:name w:val="Bullet List"/>
+    <w:basedOn w:val="Normal"/>
     <w:pPr>
       <w:ind w:hanging="432"/>
       <w:ind w:left="720"/>
@@ -10523,7 +9765,7 @@
   <w:style w:type="paragraph" w:styleId="Chapter Heading">
     <w:name w:val="Chapter Heading"/>
     <w:basedOn w:val="Numbered Heading 1"/>
-    <w:next w:val="Normal"/>
+    <w:next w:val="_Normal"/>
     <w:pPr>
       <w:ind w:firstLine="0"/>
     </w:pPr>
@@ -10531,8 +9773,8 @@
   </w:style>
   <w:style w:type="paragraph" w:styleId="Contents 1">
     <w:name w:val="Contents 1"/>
-    <w:basedOn w:val="Normal"/>
-    <w:next w:val="Normal"/>
+    <w:basedOn w:val="_Normal"/>
+    <w:next w:val="_Normal"/>
     <w:pPr>
       <w:ind w:hanging="432"/>
       <w:ind w:left="720"/>
@@ -10541,8 +9783,8 @@
   </w:style>
   <w:style w:type="paragraph" w:styleId="Contents 2">
     <w:name w:val="Contents 2"/>
-    <w:basedOn w:val="Normal"/>
-    <w:next w:val="Normal"/>
+    <w:basedOn w:val="_Normal"/>
+    <w:next w:val="_Normal"/>
     <w:pPr>
       <w:ind w:hanging="432"/>
       <w:ind w:left="1440"/>
@@ -10551,8 +9793,8 @@
   </w:style>
   <w:style w:type="paragraph" w:styleId="Contents 3">
     <w:name w:val="Contents 3"/>
-    <w:basedOn w:val="Normal"/>
-    <w:next w:val="Normal"/>
+    <w:basedOn w:val="_Normal"/>
+    <w:next w:val="_Normal"/>
     <w:pPr>
       <w:ind w:hanging="432"/>
       <w:ind w:left="2160"/>
@@ -10561,8 +9803,8 @@
   </w:style>
   <w:style w:type="paragraph" w:styleId="Contents 4">
     <w:name w:val="Contents 4"/>
-    <w:basedOn w:val="Normal"/>
-    <w:next w:val="Normal"/>
+    <w:basedOn w:val="_Normal"/>
+    <w:next w:val="_Normal"/>
     <w:pPr>
       <w:ind w:hanging="432"/>
       <w:ind w:left="2880"/>
@@ -10571,8 +9813,8 @@
   </w:style>
   <w:style w:type="paragraph" w:styleId="Contents Header">
     <w:name w:val="Contents Header"/>
-    <w:basedOn w:val="Normal"/>
-    <w:next w:val="Normal"/>
+    <w:basedOn w:val="_Normal"/>
+    <w:next w:val="_Normal"/>
     <w:pPr>
       <w:jc w:val="center"/>
       <w:spacing w:after="120"/>
@@ -10586,6 +9828,7 @@
   </w:style>
   <w:style w:type="paragraph" w:styleId="Dashed List">
     <w:name w:val="Dashed List"/>
+    <w:basedOn w:val="Normal"/>
     <w:pPr>
       <w:ind w:hanging="432"/>
       <w:ind w:left="720"/>
@@ -10594,12 +9837,13 @@
   </w:style>
   <w:style w:type="character" w:styleId="Default Paragraph Font">
     <w:name w:val="Default Paragraph Font"/>
-    <w:basedOn w:val="Normal"/>
+    <w:basedOn w:val="_Normal"/>
     <w:pPr/>
     <w:rPr/>
   </w:style>
   <w:style w:type="paragraph" w:styleId="Diamond List">
     <w:name w:val="Diamond List"/>
+    <w:basedOn w:val="Normal"/>
     <w:pPr>
       <w:ind w:hanging="432"/>
       <w:ind w:left="720"/>
@@ -10608,7 +9852,7 @@
   </w:style>
   <w:style w:type="paragraph" w:styleId="Endnote">
     <w:name w:val="Endnote"/>
-    <w:basedOn w:val="Normal"/>
+    <w:basedOn w:val="_Normal"/>
     <w:pPr>
       <w:ind w:hanging="288"/>
       <w:ind w:left="288"/>
@@ -10617,6 +9861,7 @@
   </w:style>
   <w:style w:type="character" w:styleId="Endnote Reference">
     <w:name w:val="Endnote Reference"/>
+    <w:basedOn w:val="Normal"/>
     <w:pPr/>
     <w:rPr>
       <w:sz w:val="20"/>
@@ -10625,13 +9870,13 @@
   </w:style>
   <w:style w:type="paragraph" w:styleId="Endnote Text">
     <w:name w:val="Endnote Text"/>
-    <w:basedOn w:val="Normal"/>
+    <w:basedOn w:val="_Normal"/>
     <w:pPr/>
     <w:rPr/>
   </w:style>
   <w:style w:type="character" w:styleId="FollowedHyperlink">
     <w:name w:val="FollowedHyperlink"/>
-    <w:basedOn w:val="Normal"/>
+    <w:basedOn w:val="_Normal"/>
     <w:pPr/>
     <w:rPr>
       <w:u w:val="single"/>
@@ -10640,7 +9885,7 @@
   </w:style>
   <w:style w:type="paragraph" w:styleId="Footnote">
     <w:name w:val="Footnote"/>
-    <w:basedOn w:val="Normal"/>
+    <w:basedOn w:val="_Normal"/>
     <w:pPr>
       <w:ind w:hanging="288"/>
       <w:ind w:left="288"/>
@@ -10651,6 +9896,7 @@
   </w:style>
   <w:style w:type="character" w:styleId="Footnote Reference">
     <w:name w:val="Footnote Reference"/>
+    <w:basedOn w:val="Normal"/>
     <w:pPr/>
     <w:rPr>
       <w:sz w:val="20"/>
@@ -10659,7 +9905,7 @@
   </w:style>
   <w:style w:type="paragraph" w:styleId="Footnote Text">
     <w:name w:val="Footnote Text"/>
-    <w:basedOn w:val="Normal"/>
+    <w:basedOn w:val="_Normal"/>
     <w:pPr/>
     <w:rPr>
       <w:sz w:val="20"/>
@@ -10667,6 +9913,7 @@
   </w:style>
   <w:style w:type="paragraph" w:styleId="Hand List">
     <w:name w:val="Hand List"/>
+    <w:basedOn w:val="Normal"/>
     <w:pPr>
       <w:ind w:hanging="432"/>
       <w:ind w:left="720"/>
@@ -10675,8 +9922,8 @@
   </w:style>
   <w:style w:type="paragraph" w:styleId="Heading 1">
     <w:name w:val="Heading 1"/>
-    <w:basedOn w:val="Normal"/>
-    <w:next w:val="Normal"/>
+    <w:basedOn w:val="_Normal"/>
+    <w:next w:val="_Normal"/>
     <w:pPr>
       <w:spacing w:after="60"/>
       <w:spacing w:before="440"/>
@@ -10689,8 +9936,8 @@
   </w:style>
   <w:style w:type="paragraph" w:styleId="Heading 2">
     <w:name w:val="Heading 2"/>
-    <w:basedOn w:val="Normal"/>
-    <w:next w:val="Normal"/>
+    <w:basedOn w:val="_Normal"/>
+    <w:next w:val="_Normal"/>
     <w:pPr>
       <w:spacing w:after="60"/>
       <w:spacing w:before="440"/>
@@ -10703,8 +9950,8 @@
   </w:style>
   <w:style w:type="paragraph" w:styleId="Heading 3">
     <w:name w:val="Heading 3"/>
-    <w:basedOn w:val="Normal"/>
-    <w:next w:val="Normal"/>
+    <w:basedOn w:val="_Normal"/>
+    <w:next w:val="_Normal"/>
     <w:pPr>
       <w:spacing w:after="60"/>
       <w:spacing w:before="440"/>
@@ -10717,8 +9964,8 @@
   </w:style>
   <w:style w:type="paragraph" w:styleId="Heading 4">
     <w:name w:val="Heading 4"/>
-    <w:basedOn w:val="Normal"/>
-    <w:next w:val="Normal"/>
+    <w:basedOn w:val="_Normal"/>
+    <w:next w:val="_Normal"/>
     <w:pPr>
       <w:spacing w:after="60"/>
       <w:spacing w:before="440"/>
@@ -10731,6 +9978,7 @@
   </w:style>
   <w:style w:type="paragraph" w:styleId="Heart List">
     <w:name w:val="Heart List"/>
+    <w:basedOn w:val="Normal"/>
     <w:pPr>
       <w:ind w:hanging="432"/>
       <w:ind w:left="720"/>
@@ -10739,7 +9987,7 @@
   </w:style>
   <w:style w:type="character" w:styleId="Hyperlink">
     <w:name w:val="Hyperlink"/>
-    <w:basedOn w:val="Normal"/>
+    <w:basedOn w:val="_Normal"/>
     <w:pPr/>
     <w:rPr>
       <w:u w:val="single"/>
@@ -10748,6 +9996,7 @@
   </w:style>
   <w:style w:type="paragraph" w:styleId="Implies List">
     <w:name w:val="Implies List"/>
+    <w:basedOn w:val="Normal"/>
     <w:pPr>
       <w:ind w:hanging="432"/>
       <w:ind w:left="720"/>
@@ -10765,7 +10014,7 @@
   </w:style>
   <w:style w:type="paragraph" w:styleId="Lower Roman List">
     <w:name w:val="Lower Roman List"/>
-    <w:basedOn w:val="Normal"/>
+    <w:basedOn w:val="_Normal"/>
     <w:pPr>
       <w:ind w:hanging="432"/>
       <w:ind w:left="720"/>
@@ -10774,7 +10023,7 @@
   </w:style>
   <w:style w:type="paragraph" w:styleId="No List">
     <w:name w:val="No List"/>
-    <w:basedOn w:val="Normal"/>
+    <w:basedOn w:val="_Normal"/>
     <w:pPr/>
     <w:rPr/>
   </w:style>
@@ -10801,14 +10050,14 @@
   </w:style>
   <w:style w:type="paragraph" w:styleId="Normal Table">
     <w:name w:val="Normal Table"/>
-    <w:basedOn w:val="Normal"/>
+    <w:basedOn w:val="_Normal"/>
     <w:pPr/>
     <w:rPr/>
   </w:style>
   <w:style w:type="paragraph" w:styleId="Numbered Heading 1">
     <w:name w:val="Numbered Heading 1"/>
     <w:basedOn w:val="Heading 1"/>
-    <w:next w:val="Normal"/>
+    <w:next w:val="_Normal"/>
     <w:pPr>
       <w:ind w:firstLine="0"/>
     </w:pPr>
@@ -10817,7 +10066,7 @@
   <w:style w:type="paragraph" w:styleId="Numbered Heading 2">
     <w:name w:val="Numbered Heading 2"/>
     <w:basedOn w:val="Heading 2"/>
-    <w:next w:val="Normal"/>
+    <w:next w:val="_Normal"/>
     <w:pPr>
       <w:ind w:firstLine="0"/>
     </w:pPr>
@@ -10826,7 +10075,7 @@
   <w:style w:type="paragraph" w:styleId="Numbered Heading 3">
     <w:name w:val="Numbered Heading 3"/>
     <w:basedOn w:val="Heading 3"/>
-    <w:next w:val="Normal"/>
+    <w:next w:val="_Normal"/>
     <w:pPr>
       <w:ind w:firstLine="0"/>
     </w:pPr>
@@ -10834,6 +10083,7 @@
   </w:style>
   <w:style w:type="paragraph" w:styleId="Numbered List">
     <w:name w:val="Numbered List"/>
+    <w:basedOn w:val="Normal"/>
     <w:pPr>
       <w:ind w:hanging="432"/>
       <w:ind w:left="720"/>
@@ -10842,7 +10092,7 @@
   </w:style>
   <w:style w:type="paragraph" w:styleId="Plain Text">
     <w:name w:val="Plain Text"/>
-    <w:basedOn w:val="Normal"/>
+    <w:basedOn w:val="_Normal"/>
     <w:pPr/>
     <w:rPr>
       <w:rFonts w:ascii="Courier New" w:cs="Courier New" w:hAnsi="Courier New"/>
@@ -10851,7 +10101,7 @@
   <w:style w:type="paragraph" w:styleId="Section Heading">
     <w:name w:val="Section Heading"/>
     <w:basedOn w:val="Numbered Heading 1"/>
-    <w:next w:val="Normal"/>
+    <w:next w:val="_Normal"/>
     <w:pPr>
       <w:ind w:firstLine="0"/>
     </w:pPr>
@@ -10859,6 +10109,7 @@
   </w:style>
   <w:style w:type="paragraph" w:styleId="Square List">
     <w:name w:val="Square List"/>
+    <w:basedOn w:val="Normal"/>
     <w:pPr>
       <w:ind w:hanging="432"/>
       <w:ind w:left="720"/>
@@ -10867,11 +10118,21 @@
   </w:style>
   <w:style w:type="paragraph" w:styleId="Star List">
     <w:name w:val="Star List"/>
+    <w:basedOn w:val="Normal"/>
     <w:pPr>
       <w:ind w:hanging="432"/>
       <w:ind w:left="720"/>
     </w:pPr>
     <w:rPr/>
+  </w:style>
+  <w:style w:type="character" w:styleId="Texto de bal\u227 ?o Char">
+    <w:name w:val="Texto de bal\u227 ?o Char"/>
+    <w:basedOn w:val="Default Paragraph Font"/>
+    <w:pPr/>
+    <w:rPr>
+      <w:sz w:val="16"/>
+      <w:rFonts w:ascii="Tahoma" w:cs="Tahoma" w:hAnsi="Tahoma"/>
+    </w:rPr>
   </w:style>
   <w:style w:type="character" w:styleId="Texto de balão Char">
     <w:name w:val="Texto de balão Char"/>
@@ -10884,6 +10145,7 @@
   </w:style>
   <w:style w:type="paragraph" w:styleId="Tick List">
     <w:name w:val="Tick List"/>
+    <w:basedOn w:val="Normal"/>
     <w:pPr>
       <w:ind w:hanging="432"/>
       <w:ind w:left="720"/>
@@ -10903,6 +10165,7 @@
   </w:style>
   <w:style w:type="paragraph" w:styleId="Triangle List">
     <w:name w:val="Triangle List"/>
+    <w:basedOn w:val="Normal"/>
     <w:pPr>
       <w:ind w:hanging="432"/>
       <w:ind w:left="720"/>
@@ -10929,7 +10192,7 @@
   </w:style>
   <w:style w:type="paragraph" w:styleId="_Normal">
     <w:name w:val="_Normal"/>
-    <w:basedOn w:val="Normal"/>
+    <w:basedOn w:val="_Normal"/>
     <w:pPr/>
     <w:rPr/>
   </w:style>
@@ -10947,7 +10210,7 @@
   </w:style>
   <w:style w:type="character" w:styleId="footnote reference">
     <w:name w:val="footnote reference"/>
-    <w:basedOn w:val="Normal"/>
+    <w:basedOn w:val="_Normal"/>
     <w:pPr/>
     <w:rPr>
       <w:vertAlign w:val="superscript"/>

</xml_diff>